<commit_message>
Update Make Monotone Algorithm
</commit_message>
<xml_diff>
--- a/PolygonTriangulation.docx
+++ b/PolygonTriangulation.docx
@@ -677,7 +677,7 @@
           <v:shape id="_x0000_i1025" type="#_x0000_t75" style="width:9pt;height:12.75pt" o:ole="">
             <v:imagedata r:id="rId7" o:title=""/>
           </v:shape>
-          <o:OLEObject Type="Embed" ProgID="Equation.DSMT4" ShapeID="_x0000_i1025" DrawAspect="Content" ObjectID="_1589211816" r:id="rId8"/>
+          <o:OLEObject Type="Embed" ProgID="Equation.DSMT4" ShapeID="_x0000_i1025" DrawAspect="Content" ObjectID="_1589231871" r:id="rId8"/>
         </w:object>
       </w:r>
       <w:r>
@@ -695,7 +695,7 @@
           <v:shape id="_x0000_i1026" type="#_x0000_t75" style="width:9pt;height:12.75pt" o:ole="">
             <v:imagedata r:id="rId7" o:title=""/>
           </v:shape>
-          <o:OLEObject Type="Embed" ProgID="Equation.DSMT4" ShapeID="_x0000_i1026" DrawAspect="Content" ObjectID="_1589211817" r:id="rId9"/>
+          <o:OLEObject Type="Embed" ProgID="Equation.DSMT4" ShapeID="_x0000_i1026" DrawAspect="Content" ObjectID="_1589231872" r:id="rId9"/>
         </w:object>
       </w:r>
       <w:r>
@@ -731,7 +731,7 @@
           <v:shape id="_x0000_i1027" type="#_x0000_t75" style="width:9pt;height:12.75pt" o:ole="">
             <v:imagedata r:id="rId7" o:title=""/>
           </v:shape>
-          <o:OLEObject Type="Embed" ProgID="Equation.DSMT4" ShapeID="_x0000_i1027" DrawAspect="Content" ObjectID="_1589211818" r:id="rId10"/>
+          <o:OLEObject Type="Embed" ProgID="Equation.DSMT4" ShapeID="_x0000_i1027" DrawAspect="Content" ObjectID="_1589231873" r:id="rId10"/>
         </w:object>
       </w:r>
       <w:r>
@@ -755,7 +755,7 @@
           <v:shape id="_x0000_i1028" type="#_x0000_t75" style="width:9pt;height:12.75pt" o:ole="">
             <v:imagedata r:id="rId7" o:title=""/>
           </v:shape>
-          <o:OLEObject Type="Embed" ProgID="Equation.DSMT4" ShapeID="_x0000_i1028" DrawAspect="Content" ObjectID="_1589211819" r:id="rId11"/>
+          <o:OLEObject Type="Embed" ProgID="Equation.DSMT4" ShapeID="_x0000_i1028" DrawAspect="Content" ObjectID="_1589231874" r:id="rId11"/>
         </w:object>
       </w:r>
       <w:r>
@@ -885,7 +885,7 @@
           <v:shape id="_x0000_i1029" type="#_x0000_t75" style="width:159.75pt;height:18.75pt" o:ole="">
             <v:imagedata r:id="rId13" o:title=""/>
           </v:shape>
-          <o:OLEObject Type="Embed" ProgID="Equation.DSMT4" ShapeID="_x0000_i1029" DrawAspect="Content" ObjectID="_1589211820" r:id="rId14"/>
+          <o:OLEObject Type="Embed" ProgID="Equation.DSMT4" ShapeID="_x0000_i1029" DrawAspect="Content" ObjectID="_1589231875" r:id="rId14"/>
         </w:object>
       </w:r>
       <w:r>
@@ -1460,10 +1460,18 @@
         <w:rPr>
           <w:lang w:val="en-US"/>
         </w:rPr>
-        <w:t xml:space="preserve"> là cạnh gần nhất bên trái đỉnh v mà hiện đang giao với sweep line. Ta sẽ thêm đường chéo nối v với helper(e</w:t>
-      </w:r>
-      <w:r>
-        <w:rPr>
+        <w:t xml:space="preserve"> là cạnh gần nhất bên trái đỉnh v mà hiện đang giao với sweep line. Ta sẽ thêm đường chéo </w:t>
+      </w:r>
+      <w:r>
+        <w:rPr>
+          <w:b/>
+          <w:lang w:val="en-US"/>
+        </w:rPr>
+        <w:t>nối v với helper(e</w:t>
+      </w:r>
+      <w:r>
+        <w:rPr>
+          <w:b/>
           <w:vertAlign w:val="subscript"/>
           <w:lang w:val="en-US"/>
         </w:rPr>
@@ -1471,9 +1479,16 @@
       </w:r>
       <w:r>
         <w:rPr>
-          <w:lang w:val="en-US"/>
-        </w:rPr>
-        <w:t>).</w:t>
+          <w:b/>
+          <w:lang w:val="en-US"/>
+        </w:rPr>
+        <w:t>)</w:t>
+      </w:r>
+      <w:r>
+        <w:rPr>
+          <w:lang w:val="en-US"/>
+        </w:rPr>
+        <w:t>.</w:t>
       </w:r>
       <w:r>
         <w:rPr>
@@ -1555,7 +1570,23 @@
           <w:i/>
           <w:lang w:val="en-US"/>
         </w:rPr>
-        <w:t>) có thể là upper endpoint của e</w:t>
+        <w:t>) có thể là upper</w:t>
+      </w:r>
+      <w:r>
+        <w:rPr>
+          <w:b/>
+          <w:i/>
+          <w:lang w:val="en-US"/>
+        </w:rPr>
+        <w:t xml:space="preserve"> (lower)</w:t>
+      </w:r>
+      <w:r>
+        <w:rPr>
+          <w:b/>
+          <w:i/>
+          <w:lang w:val="en-US"/>
+        </w:rPr>
+        <w:t xml:space="preserve"> endpoint của e</w:t>
       </w:r>
       <w:r>
         <w:rPr>
@@ -1723,15 +1754,260 @@
           </wp:inline>
         </w:drawing>
       </w:r>
-      <w:bookmarkStart w:id="0" w:name="_GoBack"/>
-      <w:bookmarkEnd w:id="0"/>
-    </w:p>
-    <w:p>
-      <w:pPr>
-        <w:rPr>
-          <w:lang w:val="en-US"/>
-        </w:rPr>
-      </w:pPr>
+    </w:p>
+    <w:p>
+      <w:pPr>
+        <w:rPr>
+          <w:lang w:val="en-US"/>
+        </w:rPr>
+      </w:pPr>
+      <w:r>
+        <w:rPr>
+          <w:lang w:val="en-US"/>
+        </w:rPr>
+        <w:lastRenderedPageBreak/>
+        <w:t>Xét cách thêm đường chéo vào đỉ</w:t>
+      </w:r>
+      <w:r>
+        <w:rPr>
+          <w:lang w:val="en-US"/>
+        </w:rPr>
+        <w:t>nh merge.</w:t>
+      </w:r>
+      <w:r>
+        <w:rPr>
+          <w:lang w:val="en-US"/>
+        </w:rPr>
+        <w:t xml:space="preserve"> Thao tác này có vẻ khó hơn so với khi thêm đường chéo vào split vertex bởi vì ta cần nối đỉnh merge với một đỉnh thấp hơn – đỉnh mà ta chưa gặp.</w:t>
+      </w:r>
+      <w:r>
+        <w:rPr>
+          <w:lang w:val="en-US"/>
+        </w:rPr>
+        <w:t xml:space="preserve"> Cách tìm đỉnh để thêm đường chéo như sau. Gọi e</w:t>
+      </w:r>
+      <w:r>
+        <w:rPr>
+          <w:vertAlign w:val="subscript"/>
+          <w:lang w:val="en-US"/>
+        </w:rPr>
+        <w:t>j</w:t>
+      </w:r>
+      <w:r>
+        <w:rPr>
+          <w:lang w:val="en-US"/>
+        </w:rPr>
+        <w:t xml:space="preserve"> là cạnh bên trái gần nhất của đỉnh merge v</w:t>
+      </w:r>
+      <w:r>
+        <w:rPr>
+          <w:vertAlign w:val="subscript"/>
+          <w:lang w:val="en-US"/>
+        </w:rPr>
+        <w:t>i</w:t>
+      </w:r>
+      <w:r>
+        <w:rPr>
+          <w:lang w:val="en-US"/>
+        </w:rPr>
+        <w:t>. Lúc sweep line quét qua v</w:t>
+      </w:r>
+      <w:r>
+        <w:rPr>
+          <w:vertAlign w:val="subscript"/>
+          <w:lang w:val="en-US"/>
+        </w:rPr>
+        <w:t>i</w:t>
+      </w:r>
+      <w:r>
+        <w:rPr>
+          <w:lang w:val="en-US"/>
+        </w:rPr>
+        <w:t xml:space="preserve"> thì helper(e</w:t>
+      </w:r>
+      <w:r>
+        <w:rPr>
+          <w:vertAlign w:val="subscript"/>
+          <w:lang w:val="en-US"/>
+        </w:rPr>
+        <w:t>j</w:t>
+      </w:r>
+      <w:r>
+        <w:rPr>
+          <w:lang w:val="en-US"/>
+        </w:rPr>
+        <w:t>) là v</w:t>
+      </w:r>
+      <w:r>
+        <w:rPr>
+          <w:vertAlign w:val="subscript"/>
+          <w:lang w:val="en-US"/>
+        </w:rPr>
+        <w:t>i</w:t>
+      </w:r>
+      <w:r>
+        <w:rPr>
+          <w:lang w:val="en-US"/>
+        </w:rPr>
+        <w:t>. Khi sweep line di chuyển xuống, gặp đỉnh đầu tiên là v</w:t>
+      </w:r>
+      <w:r>
+        <w:rPr>
+          <w:vertAlign w:val="subscript"/>
+          <w:lang w:val="en-US"/>
+        </w:rPr>
+        <w:t>m</w:t>
+      </w:r>
+      <w:r>
+        <w:rPr>
+          <w:lang w:val="en-US"/>
+        </w:rPr>
+        <w:t xml:space="preserve"> thì helper(e</w:t>
+      </w:r>
+      <w:r>
+        <w:rPr>
+          <w:vertAlign w:val="subscript"/>
+          <w:lang w:val="en-US"/>
+        </w:rPr>
+        <w:t>j</w:t>
+      </w:r>
+      <w:r>
+        <w:rPr>
+          <w:lang w:val="en-US"/>
+        </w:rPr>
+        <w:t>) là v</w:t>
+      </w:r>
+      <w:r>
+        <w:rPr>
+          <w:vertAlign w:val="subscript"/>
+          <w:lang w:val="en-US"/>
+        </w:rPr>
+        <w:t>m</w:t>
+      </w:r>
+      <w:r>
+        <w:rPr>
+          <w:lang w:val="en-US"/>
+        </w:rPr>
+        <w:t>. Đây chính là đỉnh nối với v</w:t>
+      </w:r>
+      <w:r>
+        <w:rPr>
+          <w:vertAlign w:val="subscript"/>
+          <w:lang w:val="en-US"/>
+        </w:rPr>
+        <w:t>i</w:t>
+      </w:r>
+      <w:r>
+        <w:rPr>
+          <w:lang w:val="en-US"/>
+        </w:rPr>
+        <w:t xml:space="preserve"> tạo thành đường chéo</w:t>
+      </w:r>
+      <w:r>
+        <w:rPr>
+          <w:lang w:val="en-US"/>
+        </w:rPr>
+        <w:t xml:space="preserve"> cần tìm</w:t>
+      </w:r>
+      <w:r>
+        <w:rPr>
+          <w:lang w:val="en-US"/>
+        </w:rPr>
+        <w:t>.</w:t>
+      </w:r>
+      <w:r>
+        <w:rPr>
+          <w:lang w:val="en-US"/>
+        </w:rPr>
+        <w:t xml:space="preserve"> Nếu ta không gặp đỉnh nào thì khi sweep line đạt đến đỉnh lower của e</w:t>
+      </w:r>
+      <w:r>
+        <w:rPr>
+          <w:vertAlign w:val="subscript"/>
+          <w:lang w:val="en-US"/>
+        </w:rPr>
+        <w:t>j</w:t>
+      </w:r>
+      <w:r>
+        <w:rPr>
+          <w:lang w:val="en-US"/>
+        </w:rPr>
+        <w:t xml:space="preserve"> ta sẽ thiết lập helper(e</w:t>
+      </w:r>
+      <w:r>
+        <w:rPr>
+          <w:vertAlign w:val="subscript"/>
+          <w:lang w:val="en-US"/>
+        </w:rPr>
+        <w:t>j</w:t>
+      </w:r>
+      <w:r>
+        <w:rPr>
+          <w:lang w:val="en-US"/>
+        </w:rPr>
+        <w:t>) thành đỉnh lower của e</w:t>
+      </w:r>
+      <w:r>
+        <w:rPr>
+          <w:vertAlign w:val="subscript"/>
+          <w:lang w:val="en-US"/>
+        </w:rPr>
+        <w:t>j</w:t>
+      </w:r>
+      <w:r>
+        <w:rPr>
+          <w:lang w:val="en-US"/>
+        </w:rPr>
+        <w:t xml:space="preserve">. Như vậy, khi helper của một cạnh được thay đổi thì nếu helper cũ là đỉnh merge thì </w:t>
+      </w:r>
+      <w:r>
+        <w:rPr>
+          <w:b/>
+          <w:lang w:val="en-US"/>
+        </w:rPr>
+        <w:t xml:space="preserve">ta </w:t>
+      </w:r>
+      <w:r>
+        <w:rPr>
+          <w:b/>
+          <w:lang w:val="en-US"/>
+        </w:rPr>
+        <w:t xml:space="preserve">thêm đường chéo bằng cách </w:t>
+      </w:r>
+      <w:r>
+        <w:rPr>
+          <w:b/>
+          <w:lang w:val="en-US"/>
+        </w:rPr>
+        <w:t>nố</w:t>
+      </w:r>
+      <w:r>
+        <w:rPr>
+          <w:b/>
+          <w:lang w:val="en-US"/>
+        </w:rPr>
+        <w:t>i helper cũ</w:t>
+      </w:r>
+      <w:r>
+        <w:rPr>
+          <w:b/>
+          <w:lang w:val="en-US"/>
+        </w:rPr>
+        <w:t xml:space="preserve"> vớ</w:t>
+      </w:r>
+      <w:r>
+        <w:rPr>
+          <w:b/>
+          <w:lang w:val="en-US"/>
+        </w:rPr>
+        <w:t>i helper mới</w:t>
+      </w:r>
+      <w:r>
+        <w:rPr>
+          <w:lang w:val="en-US"/>
+        </w:rPr>
+        <w:t>.</w:t>
+      </w:r>
     </w:p>
     <w:p>
       <w:pPr>
@@ -1741,6 +2017,66 @@
           <w:lang w:val="en-US"/>
         </w:rPr>
       </w:pPr>
+      <w:r>
+        <w:rPr>
+          <w:noProof/>
+          <w:lang w:val="en-US"/>
+        </w:rPr>
+        <w:drawing>
+          <wp:inline distT="0" distB="0" distL="0" distR="0">
+            <wp:extent cx="2943636" cy="3791479"/>
+            <wp:effectExtent l="0" t="0" r="9525" b="0"/>
+            <wp:docPr id="7" name="Picture 7"/>
+            <wp:cNvGraphicFramePr>
+              <a:graphicFrameLocks xmlns:a="http://schemas.openxmlformats.org/drawingml/2006/main" noChangeAspect="1"/>
+            </wp:cNvGraphicFramePr>
+            <a:graphic xmlns:a="http://schemas.openxmlformats.org/drawingml/2006/main">
+              <a:graphicData uri="http://schemas.openxmlformats.org/drawingml/2006/picture">
+                <pic:pic xmlns:pic="http://schemas.openxmlformats.org/drawingml/2006/picture">
+                  <pic:nvPicPr>
+                    <pic:cNvPr id="0" name="Add_Diagonal_MergeVertex.png"/>
+                    <pic:cNvPicPr/>
+                  </pic:nvPicPr>
+                  <pic:blipFill>
+                    <a:blip r:embed="rId19">
+                      <a:extLst>
+                        <a:ext uri="{28A0092B-C50C-407E-A947-70E740481C1C}">
+                          <a14:useLocalDpi xmlns:a14="http://schemas.microsoft.com/office/drawing/2010/main" val="0"/>
+                        </a:ext>
+                      </a:extLst>
+                    </a:blip>
+                    <a:stretch>
+                      <a:fillRect/>
+                    </a:stretch>
+                  </pic:blipFill>
+                  <pic:spPr>
+                    <a:xfrm>
+                      <a:off x="0" y="0"/>
+                      <a:ext cx="2943636" cy="3791479"/>
+                    </a:xfrm>
+                    <a:prstGeom prst="rect">
+                      <a:avLst/>
+                    </a:prstGeom>
+                  </pic:spPr>
+                </pic:pic>
+              </a:graphicData>
+            </a:graphic>
+          </wp:inline>
+        </w:drawing>
+      </w:r>
+    </w:p>
+    <w:p>
+      <w:pPr>
+        <w:rPr>
+          <w:lang w:val="en-US"/>
+        </w:rPr>
+      </w:pPr>
+      <w:r>
+        <w:rPr>
+          <w:lang w:val="en-US"/>
+        </w:rPr>
+        <w:t>Trong cấu trúc cây nhị phân tìm kiếm cân bằng T lưu các cạnh hiện đang giao với sweep line thì ta chỉ lưu các cạnh mà phần bên phải của nó nằm trong đa giác bởi vì khi thêm đường chéo vào đỉnh split, merge ta chỉ xét cạnh bên trái gần nhất (chứ không xét cạnh bên phải gần nhất).</w:t>
+      </w:r>
     </w:p>
     <w:p>
       <w:pPr>
@@ -1758,11 +2094,546 @@
         <w:rPr>
           <w:lang w:val="en-US"/>
         </w:rPr>
-        <w:t>Thuật toán</w:t>
-      </w:r>
-    </w:p>
-    <w:p>
-      <w:pPr>
+        <w:lastRenderedPageBreak/>
+        <w:t>Thuật toán phân đa giác thành các đa giác monotone</w:t>
+      </w:r>
+      <w:bookmarkStart w:id="0" w:name="_GoBack"/>
+      <w:bookmarkEnd w:id="0"/>
+    </w:p>
+    <w:p>
+      <w:pPr>
+        <w:rPr>
+          <w:lang w:val="en-US"/>
+        </w:rPr>
+      </w:pPr>
+      <w:r>
+        <w:rPr>
+          <w:lang w:val="en-US"/>
+        </w:rPr>
+        <w:t>Sơ đồ chung của thuật toán phân đa giác thành các đa giác monotone như sau.</w:t>
+      </w:r>
+    </w:p>
+    <w:p>
+      <w:pPr>
+        <w:ind w:firstLine="0"/>
+        <w:jc w:val="center"/>
+        <w:rPr>
+          <w:lang w:val="en-US"/>
+        </w:rPr>
+      </w:pPr>
+      <w:r>
+        <w:rPr>
+          <w:noProof/>
+          <w:lang w:val="en-US"/>
+        </w:rPr>
+        <w:drawing>
+          <wp:inline distT="0" distB="0" distL="0" distR="0">
+            <wp:extent cx="5943600" cy="2559685"/>
+            <wp:effectExtent l="0" t="0" r="0" b="0"/>
+            <wp:docPr id="8" name="Picture 8"/>
+            <wp:cNvGraphicFramePr>
+              <a:graphicFrameLocks xmlns:a="http://schemas.openxmlformats.org/drawingml/2006/main" noChangeAspect="1"/>
+            </wp:cNvGraphicFramePr>
+            <a:graphic xmlns:a="http://schemas.openxmlformats.org/drawingml/2006/main">
+              <a:graphicData uri="http://schemas.openxmlformats.org/drawingml/2006/picture">
+                <pic:pic xmlns:pic="http://schemas.openxmlformats.org/drawingml/2006/picture">
+                  <pic:nvPicPr>
+                    <pic:cNvPr id="0" name="MakeMonotone_Algo.png"/>
+                    <pic:cNvPicPr/>
+                  </pic:nvPicPr>
+                  <pic:blipFill>
+                    <a:blip r:embed="rId20">
+                      <a:extLst>
+                        <a:ext uri="{28A0092B-C50C-407E-A947-70E740481C1C}">
+                          <a14:useLocalDpi xmlns:a14="http://schemas.microsoft.com/office/drawing/2010/main" val="0"/>
+                        </a:ext>
+                      </a:extLst>
+                    </a:blip>
+                    <a:stretch>
+                      <a:fillRect/>
+                    </a:stretch>
+                  </pic:blipFill>
+                  <pic:spPr>
+                    <a:xfrm>
+                      <a:off x="0" y="0"/>
+                      <a:ext cx="5943600" cy="2559685"/>
+                    </a:xfrm>
+                    <a:prstGeom prst="rect">
+                      <a:avLst/>
+                    </a:prstGeom>
+                  </pic:spPr>
+                </pic:pic>
+              </a:graphicData>
+            </a:graphic>
+          </wp:inline>
+        </w:drawing>
+      </w:r>
+    </w:p>
+    <w:p>
+      <w:pPr>
+        <w:rPr>
+          <w:lang w:val="en-US"/>
+        </w:rPr>
+      </w:pPr>
+      <w:r>
+        <w:rPr>
+          <w:lang w:val="en-US"/>
+        </w:rPr>
+        <w:t>Có 2 thao tác chính cần thực hiện khi xử lý mỗi loại đỉnh là</w:t>
+      </w:r>
+    </w:p>
+    <w:p>
+      <w:pPr>
+        <w:pStyle w:val="ListParagraph"/>
+        <w:numPr>
+          <w:ilvl w:val="0"/>
+          <w:numId w:val="6"/>
+        </w:numPr>
+        <w:rPr>
+          <w:lang w:val="en-US"/>
+        </w:rPr>
+      </w:pPr>
+      <w:r>
+        <w:rPr>
+          <w:lang w:val="en-US"/>
+        </w:rPr>
+        <w:t>Kiểm tra có cần phải thêm đường chéo không</w:t>
+      </w:r>
+    </w:p>
+    <w:p>
+      <w:pPr>
+        <w:pStyle w:val="ListParagraph"/>
+        <w:numPr>
+          <w:ilvl w:val="0"/>
+          <w:numId w:val="6"/>
+        </w:numPr>
+        <w:rPr>
+          <w:lang w:val="en-US"/>
+        </w:rPr>
+      </w:pPr>
+      <w:r>
+        <w:rPr>
+          <w:lang w:val="en-US"/>
+        </w:rPr>
+        <w:t>Cập nhật cấu trúc BBST T (cập nhật danh sách các cạnh hiện đang giao với sweep line hoặc cập nhật helper).</w:t>
+      </w:r>
+    </w:p>
+    <w:p>
+      <w:pPr>
+        <w:rPr>
+          <w:lang w:val="en-US"/>
+        </w:rPr>
+      </w:pPr>
+      <w:r>
+        <w:rPr>
+          <w:lang w:val="en-US"/>
+        </w:rPr>
+        <w:t>Hình sau minh họa ví dụ.</w:t>
+      </w:r>
+    </w:p>
+    <w:p>
+      <w:pPr>
+        <w:ind w:firstLine="0"/>
+        <w:jc w:val="center"/>
+        <w:rPr>
+          <w:lang w:val="en-US"/>
+        </w:rPr>
+      </w:pPr>
+      <w:r>
+        <w:rPr>
+          <w:noProof/>
+          <w:lang w:val="en-US"/>
+        </w:rPr>
+        <w:lastRenderedPageBreak/>
+        <w:drawing>
+          <wp:inline distT="0" distB="0" distL="0" distR="0">
+            <wp:extent cx="2819400" cy="3524250"/>
+            <wp:effectExtent l="0" t="0" r="0" b="0"/>
+            <wp:docPr id="9" name="Picture 9"/>
+            <wp:cNvGraphicFramePr>
+              <a:graphicFrameLocks xmlns:a="http://schemas.openxmlformats.org/drawingml/2006/main" noChangeAspect="1"/>
+            </wp:cNvGraphicFramePr>
+            <a:graphic xmlns:a="http://schemas.openxmlformats.org/drawingml/2006/main">
+              <a:graphicData uri="http://schemas.openxmlformats.org/drawingml/2006/picture">
+                <pic:pic xmlns:pic="http://schemas.openxmlformats.org/drawingml/2006/picture">
+                  <pic:nvPicPr>
+                    <pic:cNvPr id="0" name="MakeMonotone_Example.png"/>
+                    <pic:cNvPicPr/>
+                  </pic:nvPicPr>
+                  <pic:blipFill>
+                    <a:blip r:embed="rId21">
+                      <a:extLst>
+                        <a:ext uri="{28A0092B-C50C-407E-A947-70E740481C1C}">
+                          <a14:useLocalDpi xmlns:a14="http://schemas.microsoft.com/office/drawing/2010/main" val="0"/>
+                        </a:ext>
+                      </a:extLst>
+                    </a:blip>
+                    <a:stretch>
+                      <a:fillRect/>
+                    </a:stretch>
+                  </pic:blipFill>
+                  <pic:spPr>
+                    <a:xfrm>
+                      <a:off x="0" y="0"/>
+                      <a:ext cx="2819793" cy="3524742"/>
+                    </a:xfrm>
+                    <a:prstGeom prst="rect">
+                      <a:avLst/>
+                    </a:prstGeom>
+                  </pic:spPr>
+                </pic:pic>
+              </a:graphicData>
+            </a:graphic>
+          </wp:inline>
+        </w:drawing>
+      </w:r>
+    </w:p>
+    <w:p>
+      <w:pPr>
+        <w:rPr>
+          <w:lang w:val="en-US"/>
+        </w:rPr>
+      </w:pPr>
+      <w:r>
+        <w:rPr>
+          <w:lang w:val="en-US"/>
+        </w:rPr>
+        <w:t>Tiếp theo sẽ trình bày các bước để xử lý 5 loại đỉnh</w:t>
+      </w:r>
+      <w:r>
+        <w:rPr>
+          <w:lang w:val="en-US"/>
+        </w:rPr>
+        <w:t xml:space="preserve"> và minh họa qua ví dụ trên</w:t>
+      </w:r>
+      <w:r>
+        <w:rPr>
+          <w:lang w:val="en-US"/>
+        </w:rPr>
+        <w:t>.</w:t>
+      </w:r>
+    </w:p>
+    <w:p>
+      <w:pPr>
+        <w:ind w:firstLine="0"/>
+        <w:jc w:val="center"/>
+        <w:rPr>
+          <w:lang w:val="en-US"/>
+        </w:rPr>
+      </w:pPr>
+      <w:r>
+        <w:rPr>
+          <w:noProof/>
+          <w:lang w:val="en-US"/>
+        </w:rPr>
+        <w:drawing>
+          <wp:inline distT="0" distB="0" distL="0" distR="0">
+            <wp:extent cx="5943600" cy="1151890"/>
+            <wp:effectExtent l="0" t="0" r="0" b="0"/>
+            <wp:docPr id="10" name="Picture 10"/>
+            <wp:cNvGraphicFramePr>
+              <a:graphicFrameLocks xmlns:a="http://schemas.openxmlformats.org/drawingml/2006/main" noChangeAspect="1"/>
+            </wp:cNvGraphicFramePr>
+            <a:graphic xmlns:a="http://schemas.openxmlformats.org/drawingml/2006/main">
+              <a:graphicData uri="http://schemas.openxmlformats.org/drawingml/2006/picture">
+                <pic:pic xmlns:pic="http://schemas.openxmlformats.org/drawingml/2006/picture">
+                  <pic:nvPicPr>
+                    <pic:cNvPr id="0" name="Handle_StartVertex.png"/>
+                    <pic:cNvPicPr/>
+                  </pic:nvPicPr>
+                  <pic:blipFill>
+                    <a:blip r:embed="rId22">
+                      <a:extLst>
+                        <a:ext uri="{28A0092B-C50C-407E-A947-70E740481C1C}">
+                          <a14:useLocalDpi xmlns:a14="http://schemas.microsoft.com/office/drawing/2010/main" val="0"/>
+                        </a:ext>
+                      </a:extLst>
+                    </a:blip>
+                    <a:stretch>
+                      <a:fillRect/>
+                    </a:stretch>
+                  </pic:blipFill>
+                  <pic:spPr>
+                    <a:xfrm>
+                      <a:off x="0" y="0"/>
+                      <a:ext cx="5943600" cy="1151890"/>
+                    </a:xfrm>
+                    <a:prstGeom prst="rect">
+                      <a:avLst/>
+                    </a:prstGeom>
+                  </pic:spPr>
+                </pic:pic>
+              </a:graphicData>
+            </a:graphic>
+          </wp:inline>
+        </w:drawing>
+      </w:r>
+    </w:p>
+    <w:p>
+      <w:pPr>
+        <w:ind w:firstLine="0"/>
+        <w:jc w:val="center"/>
+        <w:rPr>
+          <w:lang w:val="en-US"/>
+        </w:rPr>
+      </w:pPr>
+    </w:p>
+    <w:p>
+      <w:pPr>
+        <w:ind w:firstLine="0"/>
+        <w:jc w:val="center"/>
+        <w:rPr>
+          <w:lang w:val="en-US"/>
+        </w:rPr>
+      </w:pPr>
+      <w:r>
+        <w:rPr>
+          <w:noProof/>
+          <w:lang w:val="en-US"/>
+        </w:rPr>
+        <w:drawing>
+          <wp:inline distT="0" distB="0" distL="0" distR="0">
+            <wp:extent cx="5943600" cy="1652905"/>
+            <wp:effectExtent l="0" t="0" r="0" b="4445"/>
+            <wp:docPr id="11" name="Picture 11"/>
+            <wp:cNvGraphicFramePr>
+              <a:graphicFrameLocks xmlns:a="http://schemas.openxmlformats.org/drawingml/2006/main" noChangeAspect="1"/>
+            </wp:cNvGraphicFramePr>
+            <a:graphic xmlns:a="http://schemas.openxmlformats.org/drawingml/2006/main">
+              <a:graphicData uri="http://schemas.openxmlformats.org/drawingml/2006/picture">
+                <pic:pic xmlns:pic="http://schemas.openxmlformats.org/drawingml/2006/picture">
+                  <pic:nvPicPr>
+                    <pic:cNvPr id="0" name="Handle_EndVertex.png"/>
+                    <pic:cNvPicPr/>
+                  </pic:nvPicPr>
+                  <pic:blipFill>
+                    <a:blip r:embed="rId23">
+                      <a:extLst>
+                        <a:ext uri="{28A0092B-C50C-407E-A947-70E740481C1C}">
+                          <a14:useLocalDpi xmlns:a14="http://schemas.microsoft.com/office/drawing/2010/main" val="0"/>
+                        </a:ext>
+                      </a:extLst>
+                    </a:blip>
+                    <a:stretch>
+                      <a:fillRect/>
+                    </a:stretch>
+                  </pic:blipFill>
+                  <pic:spPr>
+                    <a:xfrm>
+                      <a:off x="0" y="0"/>
+                      <a:ext cx="5943600" cy="1652905"/>
+                    </a:xfrm>
+                    <a:prstGeom prst="rect">
+                      <a:avLst/>
+                    </a:prstGeom>
+                  </pic:spPr>
+                </pic:pic>
+              </a:graphicData>
+            </a:graphic>
+          </wp:inline>
+        </w:drawing>
+      </w:r>
+    </w:p>
+    <w:p>
+      <w:pPr>
+        <w:ind w:firstLine="0"/>
+        <w:jc w:val="center"/>
+        <w:rPr>
+          <w:lang w:val="en-US"/>
+        </w:rPr>
+      </w:pPr>
+    </w:p>
+    <w:p>
+      <w:pPr>
+        <w:ind w:firstLine="0"/>
+        <w:jc w:val="center"/>
+        <w:rPr>
+          <w:lang w:val="en-US"/>
+        </w:rPr>
+      </w:pPr>
+      <w:r>
+        <w:rPr>
+          <w:noProof/>
+          <w:lang w:val="en-US"/>
+        </w:rPr>
+        <w:lastRenderedPageBreak/>
+        <w:drawing>
+          <wp:inline distT="0" distB="0" distL="0" distR="0">
+            <wp:extent cx="5943600" cy="1834515"/>
+            <wp:effectExtent l="0" t="0" r="0" b="0"/>
+            <wp:docPr id="12" name="Picture 12"/>
+            <wp:cNvGraphicFramePr>
+              <a:graphicFrameLocks xmlns:a="http://schemas.openxmlformats.org/drawingml/2006/main" noChangeAspect="1"/>
+            </wp:cNvGraphicFramePr>
+            <a:graphic xmlns:a="http://schemas.openxmlformats.org/drawingml/2006/main">
+              <a:graphicData uri="http://schemas.openxmlformats.org/drawingml/2006/picture">
+                <pic:pic xmlns:pic="http://schemas.openxmlformats.org/drawingml/2006/picture">
+                  <pic:nvPicPr>
+                    <pic:cNvPr id="0" name="Handle_SplitVertex.png"/>
+                    <pic:cNvPicPr/>
+                  </pic:nvPicPr>
+                  <pic:blipFill>
+                    <a:blip r:embed="rId24">
+                      <a:extLst>
+                        <a:ext uri="{28A0092B-C50C-407E-A947-70E740481C1C}">
+                          <a14:useLocalDpi xmlns:a14="http://schemas.microsoft.com/office/drawing/2010/main" val="0"/>
+                        </a:ext>
+                      </a:extLst>
+                    </a:blip>
+                    <a:stretch>
+                      <a:fillRect/>
+                    </a:stretch>
+                  </pic:blipFill>
+                  <pic:spPr>
+                    <a:xfrm>
+                      <a:off x="0" y="0"/>
+                      <a:ext cx="5943600" cy="1834515"/>
+                    </a:xfrm>
+                    <a:prstGeom prst="rect">
+                      <a:avLst/>
+                    </a:prstGeom>
+                  </pic:spPr>
+                </pic:pic>
+              </a:graphicData>
+            </a:graphic>
+          </wp:inline>
+        </w:drawing>
+      </w:r>
+    </w:p>
+    <w:p>
+      <w:pPr>
+        <w:ind w:firstLine="0"/>
+        <w:jc w:val="center"/>
+        <w:rPr>
+          <w:lang w:val="en-US"/>
+        </w:rPr>
+      </w:pPr>
+    </w:p>
+    <w:p>
+      <w:pPr>
+        <w:ind w:firstLine="0"/>
+        <w:jc w:val="center"/>
+        <w:rPr>
+          <w:lang w:val="en-US"/>
+        </w:rPr>
+      </w:pPr>
+      <w:r>
+        <w:rPr>
+          <w:noProof/>
+          <w:lang w:val="en-US"/>
+        </w:rPr>
+        <w:drawing>
+          <wp:inline distT="0" distB="0" distL="0" distR="0">
+            <wp:extent cx="5943600" cy="2410460"/>
+            <wp:effectExtent l="0" t="0" r="0" b="8890"/>
+            <wp:docPr id="13" name="Picture 13"/>
+            <wp:cNvGraphicFramePr>
+              <a:graphicFrameLocks xmlns:a="http://schemas.openxmlformats.org/drawingml/2006/main" noChangeAspect="1"/>
+            </wp:cNvGraphicFramePr>
+            <a:graphic xmlns:a="http://schemas.openxmlformats.org/drawingml/2006/main">
+              <a:graphicData uri="http://schemas.openxmlformats.org/drawingml/2006/picture">
+                <pic:pic xmlns:pic="http://schemas.openxmlformats.org/drawingml/2006/picture">
+                  <pic:nvPicPr>
+                    <pic:cNvPr id="0" name="Handle_MergeVertex.png"/>
+                    <pic:cNvPicPr/>
+                  </pic:nvPicPr>
+                  <pic:blipFill>
+                    <a:blip r:embed="rId25">
+                      <a:extLst>
+                        <a:ext uri="{28A0092B-C50C-407E-A947-70E740481C1C}">
+                          <a14:useLocalDpi xmlns:a14="http://schemas.microsoft.com/office/drawing/2010/main" val="0"/>
+                        </a:ext>
+                      </a:extLst>
+                    </a:blip>
+                    <a:stretch>
+                      <a:fillRect/>
+                    </a:stretch>
+                  </pic:blipFill>
+                  <pic:spPr>
+                    <a:xfrm>
+                      <a:off x="0" y="0"/>
+                      <a:ext cx="5943600" cy="2410460"/>
+                    </a:xfrm>
+                    <a:prstGeom prst="rect">
+                      <a:avLst/>
+                    </a:prstGeom>
+                  </pic:spPr>
+                </pic:pic>
+              </a:graphicData>
+            </a:graphic>
+          </wp:inline>
+        </w:drawing>
+      </w:r>
+    </w:p>
+    <w:p>
+      <w:pPr>
+        <w:ind w:firstLine="0"/>
+        <w:jc w:val="center"/>
+        <w:rPr>
+          <w:lang w:val="en-US"/>
+        </w:rPr>
+      </w:pPr>
+    </w:p>
+    <w:p>
+      <w:pPr>
+        <w:ind w:firstLine="0"/>
+        <w:jc w:val="center"/>
+        <w:rPr>
+          <w:lang w:val="en-US"/>
+        </w:rPr>
+      </w:pPr>
+      <w:r>
+        <w:rPr>
+          <w:noProof/>
+          <w:lang w:val="en-US"/>
+        </w:rPr>
+        <w:lastRenderedPageBreak/>
+        <w:drawing>
+          <wp:inline distT="0" distB="0" distL="0" distR="0">
+            <wp:extent cx="5943600" cy="2777490"/>
+            <wp:effectExtent l="0" t="0" r="0" b="3810"/>
+            <wp:docPr id="14" name="Picture 14"/>
+            <wp:cNvGraphicFramePr>
+              <a:graphicFrameLocks xmlns:a="http://schemas.openxmlformats.org/drawingml/2006/main" noChangeAspect="1"/>
+            </wp:cNvGraphicFramePr>
+            <a:graphic xmlns:a="http://schemas.openxmlformats.org/drawingml/2006/main">
+              <a:graphicData uri="http://schemas.openxmlformats.org/drawingml/2006/picture">
+                <pic:pic xmlns:pic="http://schemas.openxmlformats.org/drawingml/2006/picture">
+                  <pic:nvPicPr>
+                    <pic:cNvPr id="0" name="Handle_RegularVertex.png"/>
+                    <pic:cNvPicPr/>
+                  </pic:nvPicPr>
+                  <pic:blipFill>
+                    <a:blip r:embed="rId26">
+                      <a:extLst>
+                        <a:ext uri="{28A0092B-C50C-407E-A947-70E740481C1C}">
+                          <a14:useLocalDpi xmlns:a14="http://schemas.microsoft.com/office/drawing/2010/main" val="0"/>
+                        </a:ext>
+                      </a:extLst>
+                    </a:blip>
+                    <a:stretch>
+                      <a:fillRect/>
+                    </a:stretch>
+                  </pic:blipFill>
+                  <pic:spPr>
+                    <a:xfrm>
+                      <a:off x="0" y="0"/>
+                      <a:ext cx="5943600" cy="2777490"/>
+                    </a:xfrm>
+                    <a:prstGeom prst="rect">
+                      <a:avLst/>
+                    </a:prstGeom>
+                  </pic:spPr>
+                </pic:pic>
+              </a:graphicData>
+            </a:graphic>
+          </wp:inline>
+        </w:drawing>
+      </w:r>
+    </w:p>
+    <w:p>
+      <w:pPr>
+        <w:ind w:firstLine="0"/>
         <w:rPr>
           <w:lang w:val="en-US"/>
         </w:rPr>
@@ -1820,6 +2691,119 @@
 <file path=word/numbering.xml><?xml version="1.0" encoding="utf-8"?>
 <w:numbering xmlns:wpc="http://schemas.microsoft.com/office/word/2010/wordprocessingCanvas" xmlns:mc="http://schemas.openxmlformats.org/markup-compatibility/2006" xmlns:o="urn:schemas-microsoft-com:office:office" xmlns:r="http://schemas.openxmlformats.org/officeDocument/2006/relationships" xmlns:m="http://schemas.openxmlformats.org/officeDocument/2006/math" xmlns:v="urn:schemas-microsoft-com:vml" xmlns:wp14="http://schemas.microsoft.com/office/word/2010/wordprocessingDrawing" xmlns:wp="http://schemas.openxmlformats.org/drawingml/2006/wordprocessingDrawing" xmlns:w10="urn:schemas-microsoft-com:office:word" xmlns:w="http://schemas.openxmlformats.org/wordprocessingml/2006/main" xmlns:w14="http://schemas.microsoft.com/office/word/2010/wordml" xmlns:wpg="http://schemas.microsoft.com/office/word/2010/wordprocessingGroup" xmlns:wpi="http://schemas.microsoft.com/office/word/2010/wordprocessingInk" xmlns:wne="http://schemas.microsoft.com/office/word/2006/wordml" xmlns:wps="http://schemas.microsoft.com/office/word/2010/wordprocessingShape" mc:Ignorable="w14 wp14">
   <w:abstractNum w:abstractNumId="0">
+    <w:nsid w:val="275A5CDF"/>
+    <w:multiLevelType w:val="hybridMultilevel"/>
+    <w:tmpl w:val="595C72BE"/>
+    <w:lvl w:ilvl="0" w:tplc="04090001">
+      <w:start w:val="1"/>
+      <w:numFmt w:val="bullet"/>
+      <w:lvlText w:val=""/>
+      <w:lvlJc w:val="left"/>
+      <w:pPr>
+        <w:ind w:left="1440" w:hanging="360"/>
+      </w:pPr>
+      <w:rPr>
+        <w:rFonts w:ascii="Symbol" w:hAnsi="Symbol" w:hint="default"/>
+      </w:rPr>
+    </w:lvl>
+    <w:lvl w:ilvl="1" w:tplc="04090003" w:tentative="1">
+      <w:start w:val="1"/>
+      <w:numFmt w:val="bullet"/>
+      <w:lvlText w:val="o"/>
+      <w:lvlJc w:val="left"/>
+      <w:pPr>
+        <w:ind w:left="2160" w:hanging="360"/>
+      </w:pPr>
+      <w:rPr>
+        <w:rFonts w:ascii="Courier New" w:hAnsi="Courier New" w:cs="Courier New" w:hint="default"/>
+      </w:rPr>
+    </w:lvl>
+    <w:lvl w:ilvl="2" w:tplc="04090005" w:tentative="1">
+      <w:start w:val="1"/>
+      <w:numFmt w:val="bullet"/>
+      <w:lvlText w:val=""/>
+      <w:lvlJc w:val="left"/>
+      <w:pPr>
+        <w:ind w:left="2880" w:hanging="360"/>
+      </w:pPr>
+      <w:rPr>
+        <w:rFonts w:ascii="Wingdings" w:hAnsi="Wingdings" w:hint="default"/>
+      </w:rPr>
+    </w:lvl>
+    <w:lvl w:ilvl="3" w:tplc="04090001" w:tentative="1">
+      <w:start w:val="1"/>
+      <w:numFmt w:val="bullet"/>
+      <w:lvlText w:val=""/>
+      <w:lvlJc w:val="left"/>
+      <w:pPr>
+        <w:ind w:left="3600" w:hanging="360"/>
+      </w:pPr>
+      <w:rPr>
+        <w:rFonts w:ascii="Symbol" w:hAnsi="Symbol" w:hint="default"/>
+      </w:rPr>
+    </w:lvl>
+    <w:lvl w:ilvl="4" w:tplc="04090003" w:tentative="1">
+      <w:start w:val="1"/>
+      <w:numFmt w:val="bullet"/>
+      <w:lvlText w:val="o"/>
+      <w:lvlJc w:val="left"/>
+      <w:pPr>
+        <w:ind w:left="4320" w:hanging="360"/>
+      </w:pPr>
+      <w:rPr>
+        <w:rFonts w:ascii="Courier New" w:hAnsi="Courier New" w:cs="Courier New" w:hint="default"/>
+      </w:rPr>
+    </w:lvl>
+    <w:lvl w:ilvl="5" w:tplc="04090005" w:tentative="1">
+      <w:start w:val="1"/>
+      <w:numFmt w:val="bullet"/>
+      <w:lvlText w:val=""/>
+      <w:lvlJc w:val="left"/>
+      <w:pPr>
+        <w:ind w:left="5040" w:hanging="360"/>
+      </w:pPr>
+      <w:rPr>
+        <w:rFonts w:ascii="Wingdings" w:hAnsi="Wingdings" w:hint="default"/>
+      </w:rPr>
+    </w:lvl>
+    <w:lvl w:ilvl="6" w:tplc="04090001" w:tentative="1">
+      <w:start w:val="1"/>
+      <w:numFmt w:val="bullet"/>
+      <w:lvlText w:val=""/>
+      <w:lvlJc w:val="left"/>
+      <w:pPr>
+        <w:ind w:left="5760" w:hanging="360"/>
+      </w:pPr>
+      <w:rPr>
+        <w:rFonts w:ascii="Symbol" w:hAnsi="Symbol" w:hint="default"/>
+      </w:rPr>
+    </w:lvl>
+    <w:lvl w:ilvl="7" w:tplc="04090003" w:tentative="1">
+      <w:start w:val="1"/>
+      <w:numFmt w:val="bullet"/>
+      <w:lvlText w:val="o"/>
+      <w:lvlJc w:val="left"/>
+      <w:pPr>
+        <w:ind w:left="6480" w:hanging="360"/>
+      </w:pPr>
+      <w:rPr>
+        <w:rFonts w:ascii="Courier New" w:hAnsi="Courier New" w:cs="Courier New" w:hint="default"/>
+      </w:rPr>
+    </w:lvl>
+    <w:lvl w:ilvl="8" w:tplc="04090005" w:tentative="1">
+      <w:start w:val="1"/>
+      <w:numFmt w:val="bullet"/>
+      <w:lvlText w:val=""/>
+      <w:lvlJc w:val="left"/>
+      <w:pPr>
+        <w:ind w:left="7200" w:hanging="360"/>
+      </w:pPr>
+      <w:rPr>
+        <w:rFonts w:ascii="Wingdings" w:hAnsi="Wingdings" w:hint="default"/>
+      </w:rPr>
+    </w:lvl>
+  </w:abstractNum>
+  <w:abstractNum w:abstractNumId="1">
     <w:nsid w:val="441759D2"/>
     <w:multiLevelType w:val="hybridMultilevel"/>
     <w:tmpl w:val="3AFADBC0"/>
@@ -1932,7 +2916,7 @@
       </w:rPr>
     </w:lvl>
   </w:abstractNum>
-  <w:abstractNum w:abstractNumId="1">
+  <w:abstractNum w:abstractNumId="2">
     <w:nsid w:val="4CC038F9"/>
     <w:multiLevelType w:val="hybridMultilevel"/>
     <w:tmpl w:val="CD70F066"/>
@@ -2018,7 +3002,7 @@
       </w:pPr>
     </w:lvl>
   </w:abstractNum>
-  <w:abstractNum w:abstractNumId="2">
+  <w:abstractNum w:abstractNumId="3">
     <w:nsid w:val="5C102D6B"/>
     <w:multiLevelType w:val="hybridMultilevel"/>
     <w:tmpl w:val="EA7C3DBE"/>
@@ -2107,7 +3091,7 @@
       </w:pPr>
     </w:lvl>
   </w:abstractNum>
-  <w:abstractNum w:abstractNumId="3">
+  <w:abstractNum w:abstractNumId="4">
     <w:nsid w:val="7EA84142"/>
     <w:multiLevelType w:val="multilevel"/>
     <w:tmpl w:val="BE8809B6"/>
@@ -2228,7 +3212,7 @@
       </w:rPr>
     </w:lvl>
   </w:abstractNum>
-  <w:abstractNum w:abstractNumId="4">
+  <w:abstractNum w:abstractNumId="5">
     <w:nsid w:val="7F6D500D"/>
     <w:multiLevelType w:val="hybridMultilevel"/>
     <w:tmpl w:val="966AC6D6"/>
@@ -2342,18 +3326,21 @@
     </w:lvl>
   </w:abstractNum>
   <w:num w:numId="1">
+    <w:abstractNumId w:val="2"/>
+  </w:num>
+  <w:num w:numId="2">
+    <w:abstractNumId w:val="4"/>
+  </w:num>
+  <w:num w:numId="3">
+    <w:abstractNumId w:val="3"/>
+  </w:num>
+  <w:num w:numId="4">
+    <w:abstractNumId w:val="5"/>
+  </w:num>
+  <w:num w:numId="5">
     <w:abstractNumId w:val="1"/>
   </w:num>
-  <w:num w:numId="2">
-    <w:abstractNumId w:val="3"/>
-  </w:num>
-  <w:num w:numId="3">
-    <w:abstractNumId w:val="2"/>
-  </w:num>
-  <w:num w:numId="4">
-    <w:abstractNumId w:val="4"/>
-  </w:num>
-  <w:num w:numId="5">
+  <w:num w:numId="6">
     <w:abstractNumId w:val="0"/>
   </w:num>
 </w:numbering>

</xml_diff>

<commit_message>
Complete Make Monotone Algorithm
</commit_message>
<xml_diff>
--- a/PolygonTriangulation.docx
+++ b/PolygonTriangulation.docx
@@ -677,7 +677,7 @@
           <v:shape id="_x0000_i1025" type="#_x0000_t75" style="width:9pt;height:12.75pt" o:ole="">
             <v:imagedata r:id="rId7" o:title=""/>
           </v:shape>
-          <o:OLEObject Type="Embed" ProgID="Equation.DSMT4" ShapeID="_x0000_i1025" DrawAspect="Content" ObjectID="_1589231871" r:id="rId8"/>
+          <o:OLEObject Type="Embed" ProgID="Equation.DSMT4" ShapeID="_x0000_i1025" DrawAspect="Content" ObjectID="_1589290899" r:id="rId8"/>
         </w:object>
       </w:r>
       <w:r>
@@ -695,7 +695,7 @@
           <v:shape id="_x0000_i1026" type="#_x0000_t75" style="width:9pt;height:12.75pt" o:ole="">
             <v:imagedata r:id="rId7" o:title=""/>
           </v:shape>
-          <o:OLEObject Type="Embed" ProgID="Equation.DSMT4" ShapeID="_x0000_i1026" DrawAspect="Content" ObjectID="_1589231872" r:id="rId9"/>
+          <o:OLEObject Type="Embed" ProgID="Equation.DSMT4" ShapeID="_x0000_i1026" DrawAspect="Content" ObjectID="_1589290900" r:id="rId9"/>
         </w:object>
       </w:r>
       <w:r>
@@ -731,7 +731,7 @@
           <v:shape id="_x0000_i1027" type="#_x0000_t75" style="width:9pt;height:12.75pt" o:ole="">
             <v:imagedata r:id="rId7" o:title=""/>
           </v:shape>
-          <o:OLEObject Type="Embed" ProgID="Equation.DSMT4" ShapeID="_x0000_i1027" DrawAspect="Content" ObjectID="_1589231873" r:id="rId10"/>
+          <o:OLEObject Type="Embed" ProgID="Equation.DSMT4" ShapeID="_x0000_i1027" DrawAspect="Content" ObjectID="_1589290901" r:id="rId10"/>
         </w:object>
       </w:r>
       <w:r>
@@ -755,7 +755,7 @@
           <v:shape id="_x0000_i1028" type="#_x0000_t75" style="width:9pt;height:12.75pt" o:ole="">
             <v:imagedata r:id="rId7" o:title=""/>
           </v:shape>
-          <o:OLEObject Type="Embed" ProgID="Equation.DSMT4" ShapeID="_x0000_i1028" DrawAspect="Content" ObjectID="_1589231874" r:id="rId11"/>
+          <o:OLEObject Type="Embed" ProgID="Equation.DSMT4" ShapeID="_x0000_i1028" DrawAspect="Content" ObjectID="_1589290902" r:id="rId11"/>
         </w:object>
       </w:r>
       <w:r>
@@ -885,7 +885,7 @@
           <v:shape id="_x0000_i1029" type="#_x0000_t75" style="width:159.75pt;height:18.75pt" o:ole="">
             <v:imagedata r:id="rId13" o:title=""/>
           </v:shape>
-          <o:OLEObject Type="Embed" ProgID="Equation.DSMT4" ShapeID="_x0000_i1029" DrawAspect="Content" ObjectID="_1589231875" r:id="rId14"/>
+          <o:OLEObject Type="Embed" ProgID="Equation.DSMT4" ShapeID="_x0000_i1029" DrawAspect="Content" ObjectID="_1589290903" r:id="rId14"/>
         </w:object>
       </w:r>
       <w:r>
@@ -1766,13 +1766,7 @@
           <w:lang w:val="en-US"/>
         </w:rPr>
         <w:lastRenderedPageBreak/>
-        <w:t>Xét cách thêm đường chéo vào đỉ</w:t>
-      </w:r>
-      <w:r>
-        <w:rPr>
-          <w:lang w:val="en-US"/>
-        </w:rPr>
-        <w:t>nh merge.</w:t>
+        <w:t>Xét cách thêm đường chéo vào đỉnh merge.</w:t>
       </w:r>
       <w:r>
         <w:rPr>
@@ -2097,8 +2091,6 @@
         <w:lastRenderedPageBreak/>
         <w:t>Thuật toán phân đa giác thành các đa giác monotone</w:t>
       </w:r>
-      <w:bookmarkStart w:id="0" w:name="_GoBack"/>
-      <w:bookmarkEnd w:id="0"/>
     </w:p>
     <w:p>
       <w:pPr>
@@ -2633,7 +2625,130 @@
     </w:p>
     <w:p>
       <w:pPr>
-        <w:ind w:firstLine="0"/>
+        <w:rPr>
+          <w:b/>
+          <w:u w:val="single"/>
+          <w:lang w:val="en-US"/>
+        </w:rPr>
+      </w:pPr>
+      <w:r>
+        <w:rPr>
+          <w:b/>
+          <w:u w:val="single"/>
+          <w:lang w:val="en-US"/>
+        </w:rPr>
+        <w:t>Thuật toán sử dụng 3 CTDL:</w:t>
+      </w:r>
+    </w:p>
+    <w:p>
+      <w:pPr>
+        <w:pStyle w:val="ListParagraph"/>
+        <w:numPr>
+          <w:ilvl w:val="0"/>
+          <w:numId w:val="8"/>
+        </w:numPr>
+        <w:rPr>
+          <w:lang w:val="en-US"/>
+        </w:rPr>
+      </w:pPr>
+      <w:r>
+        <w:rPr>
+          <w:lang w:val="en-US"/>
+        </w:rPr>
+        <w:t>Quá khứ: DCEL D biểu diễn đa giác P cùng với các đường chéo mà ta đã xác định bên trên sweep line.</w:t>
+      </w:r>
+    </w:p>
+    <w:p>
+      <w:pPr>
+        <w:pStyle w:val="ListParagraph"/>
+        <w:numPr>
+          <w:ilvl w:val="0"/>
+          <w:numId w:val="8"/>
+        </w:numPr>
+        <w:rPr>
+          <w:lang w:val="en-US"/>
+        </w:rPr>
+      </w:pPr>
+      <w:r>
+        <w:rPr>
+          <w:lang w:val="en-US"/>
+        </w:rPr>
+        <w:t>Hiện tại: BBST T lưu các cạnh hiện đang giao với sweep line mà có phần bên phải cạnh là nằm trong đa giác P.</w:t>
+      </w:r>
+    </w:p>
+    <w:p>
+      <w:pPr>
+        <w:pStyle w:val="ListParagraph"/>
+        <w:numPr>
+          <w:ilvl w:val="0"/>
+          <w:numId w:val="8"/>
+        </w:numPr>
+        <w:rPr>
+          <w:lang w:val="en-US"/>
+        </w:rPr>
+      </w:pPr>
+      <w:r>
+        <w:rPr>
+          <w:lang w:val="en-US"/>
+        </w:rPr>
+        <w:t>Tương lai: Priority queue Q lưu các event point là các đỉnh của đa giác P</w:t>
+      </w:r>
+    </w:p>
+    <w:p>
+      <w:pPr>
+        <w:rPr>
+          <w:lang w:val="en-US"/>
+        </w:rPr>
+      </w:pPr>
+      <w:r>
+        <w:rPr>
+          <w:lang w:val="en-US"/>
+        </w:rPr>
+        <w:t>Mỗi bước xử lý 1 event thì thuật toán thực hiện 1 thao tác trên Q, tối đa 1 truy vấn, 1 xóa, 1 chèn trên T,  chèn tối đa 2 đường chéo vào D.</w:t>
+      </w:r>
+      <w:r>
+        <w:rPr>
+          <w:lang w:val="en-US"/>
+        </w:rPr>
+        <w:t xml:space="preserve"> Do đó thời gian xử lý 1 sự kiện là O(logn). </w:t>
+      </w:r>
+      <w:r>
+        <w:rPr>
+          <w:b/>
+          <w:lang w:val="en-US"/>
+        </w:rPr>
+        <w:t>Vậy độ phức tạp của thuật toán phân đa giác P thành đa giác monotone là O(nlogn)</w:t>
+      </w:r>
+      <w:r>
+        <w:rPr>
+          <w:lang w:val="en-US"/>
+        </w:rPr>
+        <w:t>.</w:t>
+      </w:r>
+      <w:r>
+        <w:rPr>
+          <w:lang w:val="en-US"/>
+        </w:rPr>
+        <w:t xml:space="preserve"> </w:t>
+      </w:r>
+      <w:r>
+        <w:rPr>
+          <w:b/>
+          <w:lang w:val="en-US"/>
+        </w:rPr>
+        <w:t>Bộ nhớ sử dụng là O(n)</w:t>
+      </w:r>
+      <w:r>
+        <w:rPr>
+          <w:lang w:val="en-US"/>
+        </w:rPr>
+        <w:t>.</w:t>
+      </w:r>
+      <w:bookmarkStart w:id="0" w:name="_GoBack"/>
+      <w:bookmarkEnd w:id="0"/>
+    </w:p>
+    <w:p>
+      <w:pPr>
         <w:rPr>
           <w:lang w:val="en-US"/>
         </w:rPr>
@@ -2655,6 +2770,7 @@
         <w:rPr>
           <w:lang w:val="en-US"/>
         </w:rPr>
+        <w:lastRenderedPageBreak/>
         <w:t>Kết luận</w:t>
       </w:r>
     </w:p>
@@ -2675,6 +2791,91 @@
           <w:lang w:val="en-US"/>
         </w:rPr>
         <w:t>Tài liệu tham khảo</w:t>
+      </w:r>
+    </w:p>
+    <w:p>
+      <w:pPr>
+        <w:pStyle w:val="ListParagraph"/>
+        <w:numPr>
+          <w:ilvl w:val="0"/>
+          <w:numId w:val="7"/>
+        </w:numPr>
+        <w:ind w:left="1080"/>
+        <w:rPr>
+          <w:lang w:val="en-US"/>
+        </w:rPr>
+      </w:pPr>
+      <w:r>
+        <w:t> </w:t>
+      </w:r>
+      <w:hyperlink r:id="rId27" w:history="1">
+        <w:r>
+          <w:rPr>
+            <w:rStyle w:val="Hyperlink"/>
+            <w:i/>
+            <w:iCs/>
+          </w:rPr>
+          <w:t>Computational Geometry - Algorithms and Applications</w:t>
+        </w:r>
+      </w:hyperlink>
+      <w:r>
+        <w:t> by de Berg, Cheong, van Kreveld, and Overmars, third edition, 2008</w:t>
+      </w:r>
+    </w:p>
+    <w:p>
+      <w:pPr>
+        <w:pStyle w:val="ListParagraph"/>
+        <w:numPr>
+          <w:ilvl w:val="0"/>
+          <w:numId w:val="7"/>
+        </w:numPr>
+        <w:ind w:left="1080"/>
+        <w:rPr>
+          <w:lang w:val="en-US"/>
+        </w:rPr>
+      </w:pPr>
+      <w:hyperlink r:id="rId28" w:history="1">
+        <w:r>
+          <w:rPr>
+            <w:rStyle w:val="Hyperlink"/>
+            <w:lang w:val="en-US"/>
+          </w:rPr>
+          <w:t>http://www.cs.uu.nl/docs/vakken/ga/slides3.pdf</w:t>
+        </w:r>
+      </w:hyperlink>
+      <w:r>
+        <w:rPr>
+          <w:lang w:val="en-US"/>
+        </w:rPr>
+        <w:t xml:space="preserve"> </w:t>
+      </w:r>
+    </w:p>
+    <w:p>
+      <w:pPr>
+        <w:pStyle w:val="ListParagraph"/>
+        <w:numPr>
+          <w:ilvl w:val="0"/>
+          <w:numId w:val="7"/>
+        </w:numPr>
+        <w:ind w:left="1080"/>
+        <w:rPr>
+          <w:lang w:val="en-US"/>
+        </w:rPr>
+      </w:pPr>
+      <w:hyperlink r:id="rId29" w:history="1">
+        <w:r>
+          <w:rPr>
+            <w:rStyle w:val="Hyperlink"/>
+            <w:lang w:val="en-US"/>
+          </w:rPr>
+          <w:t>https://www.cs.umd.edu/class/fall2014/cmsc754/lectures.shtml</w:t>
+        </w:r>
+      </w:hyperlink>
+      <w:r>
+        <w:rPr>
+          <w:lang w:val="en-US"/>
+        </w:rPr>
+        <w:t xml:space="preserve"> </w:t>
       </w:r>
     </w:p>
     <w:p/>
@@ -2691,6 +2892,92 @@
 <file path=word/numbering.xml><?xml version="1.0" encoding="utf-8"?>
 <w:numbering xmlns:wpc="http://schemas.microsoft.com/office/word/2010/wordprocessingCanvas" xmlns:mc="http://schemas.openxmlformats.org/markup-compatibility/2006" xmlns:o="urn:schemas-microsoft-com:office:office" xmlns:r="http://schemas.openxmlformats.org/officeDocument/2006/relationships" xmlns:m="http://schemas.openxmlformats.org/officeDocument/2006/math" xmlns:v="urn:schemas-microsoft-com:vml" xmlns:wp14="http://schemas.microsoft.com/office/word/2010/wordprocessingDrawing" xmlns:wp="http://schemas.openxmlformats.org/drawingml/2006/wordprocessingDrawing" xmlns:w10="urn:schemas-microsoft-com:office:word" xmlns:w="http://schemas.openxmlformats.org/wordprocessingml/2006/main" xmlns:w14="http://schemas.microsoft.com/office/word/2010/wordml" xmlns:wpg="http://schemas.microsoft.com/office/word/2010/wordprocessingGroup" xmlns:wpi="http://schemas.microsoft.com/office/word/2010/wordprocessingInk" xmlns:wne="http://schemas.microsoft.com/office/word/2006/wordml" xmlns:wps="http://schemas.microsoft.com/office/word/2010/wordprocessingShape" mc:Ignorable="w14 wp14">
   <w:abstractNum w:abstractNumId="0">
+    <w:nsid w:val="097C0731"/>
+    <w:multiLevelType w:val="hybridMultilevel"/>
+    <w:tmpl w:val="32787DE0"/>
+    <w:lvl w:ilvl="0" w:tplc="0409000F">
+      <w:start w:val="1"/>
+      <w:numFmt w:val="decimal"/>
+      <w:lvlText w:val="%1."/>
+      <w:lvlJc w:val="left"/>
+      <w:pPr>
+        <w:ind w:left="1440" w:hanging="360"/>
+      </w:pPr>
+    </w:lvl>
+    <w:lvl w:ilvl="1" w:tplc="04090019" w:tentative="1">
+      <w:start w:val="1"/>
+      <w:numFmt w:val="lowerLetter"/>
+      <w:lvlText w:val="%2."/>
+      <w:lvlJc w:val="left"/>
+      <w:pPr>
+        <w:ind w:left="2160" w:hanging="360"/>
+      </w:pPr>
+    </w:lvl>
+    <w:lvl w:ilvl="2" w:tplc="0409001B" w:tentative="1">
+      <w:start w:val="1"/>
+      <w:numFmt w:val="lowerRoman"/>
+      <w:lvlText w:val="%3."/>
+      <w:lvlJc w:val="right"/>
+      <w:pPr>
+        <w:ind w:left="2880" w:hanging="180"/>
+      </w:pPr>
+    </w:lvl>
+    <w:lvl w:ilvl="3" w:tplc="0409000F" w:tentative="1">
+      <w:start w:val="1"/>
+      <w:numFmt w:val="decimal"/>
+      <w:lvlText w:val="%4."/>
+      <w:lvlJc w:val="left"/>
+      <w:pPr>
+        <w:ind w:left="3600" w:hanging="360"/>
+      </w:pPr>
+    </w:lvl>
+    <w:lvl w:ilvl="4" w:tplc="04090019" w:tentative="1">
+      <w:start w:val="1"/>
+      <w:numFmt w:val="lowerLetter"/>
+      <w:lvlText w:val="%5."/>
+      <w:lvlJc w:val="left"/>
+      <w:pPr>
+        <w:ind w:left="4320" w:hanging="360"/>
+      </w:pPr>
+    </w:lvl>
+    <w:lvl w:ilvl="5" w:tplc="0409001B" w:tentative="1">
+      <w:start w:val="1"/>
+      <w:numFmt w:val="lowerRoman"/>
+      <w:lvlText w:val="%6."/>
+      <w:lvlJc w:val="right"/>
+      <w:pPr>
+        <w:ind w:left="5040" w:hanging="180"/>
+      </w:pPr>
+    </w:lvl>
+    <w:lvl w:ilvl="6" w:tplc="0409000F" w:tentative="1">
+      <w:start w:val="1"/>
+      <w:numFmt w:val="decimal"/>
+      <w:lvlText w:val="%7."/>
+      <w:lvlJc w:val="left"/>
+      <w:pPr>
+        <w:ind w:left="5760" w:hanging="360"/>
+      </w:pPr>
+    </w:lvl>
+    <w:lvl w:ilvl="7" w:tplc="04090019" w:tentative="1">
+      <w:start w:val="1"/>
+      <w:numFmt w:val="lowerLetter"/>
+      <w:lvlText w:val="%8."/>
+      <w:lvlJc w:val="left"/>
+      <w:pPr>
+        <w:ind w:left="6480" w:hanging="360"/>
+      </w:pPr>
+    </w:lvl>
+    <w:lvl w:ilvl="8" w:tplc="0409001B" w:tentative="1">
+      <w:start w:val="1"/>
+      <w:numFmt w:val="lowerRoman"/>
+      <w:lvlText w:val="%9."/>
+      <w:lvlJc w:val="right"/>
+      <w:pPr>
+        <w:ind w:left="7200" w:hanging="180"/>
+      </w:pPr>
+    </w:lvl>
+  </w:abstractNum>
+  <w:abstractNum w:abstractNumId="1">
     <w:nsid w:val="275A5CDF"/>
     <w:multiLevelType w:val="hybridMultilevel"/>
     <w:tmpl w:val="595C72BE"/>
@@ -2803,7 +3090,120 @@
       </w:rPr>
     </w:lvl>
   </w:abstractNum>
-  <w:abstractNum w:abstractNumId="1">
+  <w:abstractNum w:abstractNumId="2">
+    <w:nsid w:val="2D2B76FE"/>
+    <w:multiLevelType w:val="hybridMultilevel"/>
+    <w:tmpl w:val="9448F4D8"/>
+    <w:lvl w:ilvl="0" w:tplc="04090001">
+      <w:start w:val="1"/>
+      <w:numFmt w:val="bullet"/>
+      <w:lvlText w:val=""/>
+      <w:lvlJc w:val="left"/>
+      <w:pPr>
+        <w:ind w:left="1440" w:hanging="360"/>
+      </w:pPr>
+      <w:rPr>
+        <w:rFonts w:ascii="Symbol" w:hAnsi="Symbol" w:hint="default"/>
+      </w:rPr>
+    </w:lvl>
+    <w:lvl w:ilvl="1" w:tplc="04090003" w:tentative="1">
+      <w:start w:val="1"/>
+      <w:numFmt w:val="bullet"/>
+      <w:lvlText w:val="o"/>
+      <w:lvlJc w:val="left"/>
+      <w:pPr>
+        <w:ind w:left="2160" w:hanging="360"/>
+      </w:pPr>
+      <w:rPr>
+        <w:rFonts w:ascii="Courier New" w:hAnsi="Courier New" w:cs="Courier New" w:hint="default"/>
+      </w:rPr>
+    </w:lvl>
+    <w:lvl w:ilvl="2" w:tplc="04090005" w:tentative="1">
+      <w:start w:val="1"/>
+      <w:numFmt w:val="bullet"/>
+      <w:lvlText w:val=""/>
+      <w:lvlJc w:val="left"/>
+      <w:pPr>
+        <w:ind w:left="2880" w:hanging="360"/>
+      </w:pPr>
+      <w:rPr>
+        <w:rFonts w:ascii="Wingdings" w:hAnsi="Wingdings" w:hint="default"/>
+      </w:rPr>
+    </w:lvl>
+    <w:lvl w:ilvl="3" w:tplc="04090001" w:tentative="1">
+      <w:start w:val="1"/>
+      <w:numFmt w:val="bullet"/>
+      <w:lvlText w:val=""/>
+      <w:lvlJc w:val="left"/>
+      <w:pPr>
+        <w:ind w:left="3600" w:hanging="360"/>
+      </w:pPr>
+      <w:rPr>
+        <w:rFonts w:ascii="Symbol" w:hAnsi="Symbol" w:hint="default"/>
+      </w:rPr>
+    </w:lvl>
+    <w:lvl w:ilvl="4" w:tplc="04090003" w:tentative="1">
+      <w:start w:val="1"/>
+      <w:numFmt w:val="bullet"/>
+      <w:lvlText w:val="o"/>
+      <w:lvlJc w:val="left"/>
+      <w:pPr>
+        <w:ind w:left="4320" w:hanging="360"/>
+      </w:pPr>
+      <w:rPr>
+        <w:rFonts w:ascii="Courier New" w:hAnsi="Courier New" w:cs="Courier New" w:hint="default"/>
+      </w:rPr>
+    </w:lvl>
+    <w:lvl w:ilvl="5" w:tplc="04090005" w:tentative="1">
+      <w:start w:val="1"/>
+      <w:numFmt w:val="bullet"/>
+      <w:lvlText w:val=""/>
+      <w:lvlJc w:val="left"/>
+      <w:pPr>
+        <w:ind w:left="5040" w:hanging="360"/>
+      </w:pPr>
+      <w:rPr>
+        <w:rFonts w:ascii="Wingdings" w:hAnsi="Wingdings" w:hint="default"/>
+      </w:rPr>
+    </w:lvl>
+    <w:lvl w:ilvl="6" w:tplc="04090001" w:tentative="1">
+      <w:start w:val="1"/>
+      <w:numFmt w:val="bullet"/>
+      <w:lvlText w:val=""/>
+      <w:lvlJc w:val="left"/>
+      <w:pPr>
+        <w:ind w:left="5760" w:hanging="360"/>
+      </w:pPr>
+      <w:rPr>
+        <w:rFonts w:ascii="Symbol" w:hAnsi="Symbol" w:hint="default"/>
+      </w:rPr>
+    </w:lvl>
+    <w:lvl w:ilvl="7" w:tplc="04090003" w:tentative="1">
+      <w:start w:val="1"/>
+      <w:numFmt w:val="bullet"/>
+      <w:lvlText w:val="o"/>
+      <w:lvlJc w:val="left"/>
+      <w:pPr>
+        <w:ind w:left="6480" w:hanging="360"/>
+      </w:pPr>
+      <w:rPr>
+        <w:rFonts w:ascii="Courier New" w:hAnsi="Courier New" w:cs="Courier New" w:hint="default"/>
+      </w:rPr>
+    </w:lvl>
+    <w:lvl w:ilvl="8" w:tplc="04090005" w:tentative="1">
+      <w:start w:val="1"/>
+      <w:numFmt w:val="bullet"/>
+      <w:lvlText w:val=""/>
+      <w:lvlJc w:val="left"/>
+      <w:pPr>
+        <w:ind w:left="7200" w:hanging="360"/>
+      </w:pPr>
+      <w:rPr>
+        <w:rFonts w:ascii="Wingdings" w:hAnsi="Wingdings" w:hint="default"/>
+      </w:rPr>
+    </w:lvl>
+  </w:abstractNum>
+  <w:abstractNum w:abstractNumId="3">
     <w:nsid w:val="441759D2"/>
     <w:multiLevelType w:val="hybridMultilevel"/>
     <w:tmpl w:val="3AFADBC0"/>
@@ -2916,7 +3316,7 @@
       </w:rPr>
     </w:lvl>
   </w:abstractNum>
-  <w:abstractNum w:abstractNumId="2">
+  <w:abstractNum w:abstractNumId="4">
     <w:nsid w:val="4CC038F9"/>
     <w:multiLevelType w:val="hybridMultilevel"/>
     <w:tmpl w:val="CD70F066"/>
@@ -3002,7 +3402,7 @@
       </w:pPr>
     </w:lvl>
   </w:abstractNum>
-  <w:abstractNum w:abstractNumId="3">
+  <w:abstractNum w:abstractNumId="5">
     <w:nsid w:val="5C102D6B"/>
     <w:multiLevelType w:val="hybridMultilevel"/>
     <w:tmpl w:val="EA7C3DBE"/>
@@ -3091,7 +3491,7 @@
       </w:pPr>
     </w:lvl>
   </w:abstractNum>
-  <w:abstractNum w:abstractNumId="4">
+  <w:abstractNum w:abstractNumId="6">
     <w:nsid w:val="7EA84142"/>
     <w:multiLevelType w:val="multilevel"/>
     <w:tmpl w:val="BE8809B6"/>
@@ -3212,7 +3612,7 @@
       </w:rPr>
     </w:lvl>
   </w:abstractNum>
-  <w:abstractNum w:abstractNumId="5">
+  <w:abstractNum w:abstractNumId="7">
     <w:nsid w:val="7F6D500D"/>
     <w:multiLevelType w:val="hybridMultilevel"/>
     <w:tmpl w:val="966AC6D6"/>
@@ -3326,22 +3726,28 @@
     </w:lvl>
   </w:abstractNum>
   <w:num w:numId="1">
-    <w:abstractNumId w:val="2"/>
+    <w:abstractNumId w:val="4"/>
   </w:num>
   <w:num w:numId="2">
-    <w:abstractNumId w:val="4"/>
+    <w:abstractNumId w:val="6"/>
   </w:num>
   <w:num w:numId="3">
+    <w:abstractNumId w:val="5"/>
+  </w:num>
+  <w:num w:numId="4">
+    <w:abstractNumId w:val="7"/>
+  </w:num>
+  <w:num w:numId="5">
     <w:abstractNumId w:val="3"/>
   </w:num>
-  <w:num w:numId="4">
-    <w:abstractNumId w:val="5"/>
-  </w:num>
-  <w:num w:numId="5">
+  <w:num w:numId="6">
     <w:abstractNumId w:val="1"/>
   </w:num>
-  <w:num w:numId="6">
+  <w:num w:numId="7">
     <w:abstractNumId w:val="0"/>
+  </w:num>
+  <w:num w:numId="8">
+    <w:abstractNumId w:val="2"/>
   </w:num>
 </w:numbering>
 </file>
@@ -3590,7 +3996,6 @@
   <w:style w:type="character" w:default="1" w:styleId="DefaultParagraphFont">
     <w:name w:val="Default Paragraph Font"/>
     <w:uiPriority w:val="1"/>
-    <w:semiHidden/>
     <w:unhideWhenUsed/>
   </w:style>
   <w:style w:type="table" w:default="1" w:styleId="TableNormal">
@@ -3704,6 +4109,17 @@
       <w:ind w:left="720"/>
       <w:contextualSpacing/>
     </w:pPr>
+  </w:style>
+  <w:style w:type="character" w:styleId="Hyperlink">
+    <w:name w:val="Hyperlink"/>
+    <w:basedOn w:val="DefaultParagraphFont"/>
+    <w:uiPriority w:val="99"/>
+    <w:unhideWhenUsed/>
+    <w:rsid w:val="005C17FC"/>
+    <w:rPr>
+      <w:color w:val="0000FF" w:themeColor="hyperlink"/>
+      <w:u w:val="single"/>
+    </w:rPr>
   </w:style>
 </w:styles>
 </file>
@@ -3952,7 +4368,6 @@
   <w:style w:type="character" w:default="1" w:styleId="DefaultParagraphFont">
     <w:name w:val="Default Paragraph Font"/>
     <w:uiPriority w:val="1"/>
-    <w:semiHidden/>
     <w:unhideWhenUsed/>
   </w:style>
   <w:style w:type="table" w:default="1" w:styleId="TableNormal">
@@ -4066,6 +4481,17 @@
       <w:ind w:left="720"/>
       <w:contextualSpacing/>
     </w:pPr>
+  </w:style>
+  <w:style w:type="character" w:styleId="Hyperlink">
+    <w:name w:val="Hyperlink"/>
+    <w:basedOn w:val="DefaultParagraphFont"/>
+    <w:uiPriority w:val="99"/>
+    <w:unhideWhenUsed/>
+    <w:rsid w:val="005C17FC"/>
+    <w:rPr>
+      <w:color w:val="0000FF" w:themeColor="hyperlink"/>
+      <w:u w:val="single"/>
+    </w:rPr>
   </w:style>
 </w:styles>
 </file>

</xml_diff>

<commit_message>
Completed first version of Polygon Triangulation
</commit_message>
<xml_diff>
--- a/PolygonTriangulation.docx
+++ b/PolygonTriangulation.docx
@@ -677,7 +677,7 @@
           <v:shape id="_x0000_i1025" type="#_x0000_t75" style="width:9pt;height:12.75pt" o:ole="">
             <v:imagedata r:id="rId7" o:title=""/>
           </v:shape>
-          <o:OLEObject Type="Embed" ProgID="Equation.DSMT4" ShapeID="_x0000_i1025" DrawAspect="Content" ObjectID="_1589290899" r:id="rId8"/>
+          <o:OLEObject Type="Embed" ProgID="Equation.DSMT4" ShapeID="_x0000_i1025" DrawAspect="Content" ObjectID="_1589310215" r:id="rId8"/>
         </w:object>
       </w:r>
       <w:r>
@@ -695,7 +695,7 @@
           <v:shape id="_x0000_i1026" type="#_x0000_t75" style="width:9pt;height:12.75pt" o:ole="">
             <v:imagedata r:id="rId7" o:title=""/>
           </v:shape>
-          <o:OLEObject Type="Embed" ProgID="Equation.DSMT4" ShapeID="_x0000_i1026" DrawAspect="Content" ObjectID="_1589290900" r:id="rId9"/>
+          <o:OLEObject Type="Embed" ProgID="Equation.DSMT4" ShapeID="_x0000_i1026" DrawAspect="Content" ObjectID="_1589310216" r:id="rId9"/>
         </w:object>
       </w:r>
       <w:r>
@@ -731,7 +731,7 @@
           <v:shape id="_x0000_i1027" type="#_x0000_t75" style="width:9pt;height:12.75pt" o:ole="">
             <v:imagedata r:id="rId7" o:title=""/>
           </v:shape>
-          <o:OLEObject Type="Embed" ProgID="Equation.DSMT4" ShapeID="_x0000_i1027" DrawAspect="Content" ObjectID="_1589290901" r:id="rId10"/>
+          <o:OLEObject Type="Embed" ProgID="Equation.DSMT4" ShapeID="_x0000_i1027" DrawAspect="Content" ObjectID="_1589310217" r:id="rId10"/>
         </w:object>
       </w:r>
       <w:r>
@@ -755,7 +755,7 @@
           <v:shape id="_x0000_i1028" type="#_x0000_t75" style="width:9pt;height:12.75pt" o:ole="">
             <v:imagedata r:id="rId7" o:title=""/>
           </v:shape>
-          <o:OLEObject Type="Embed" ProgID="Equation.DSMT4" ShapeID="_x0000_i1028" DrawAspect="Content" ObjectID="_1589290902" r:id="rId11"/>
+          <o:OLEObject Type="Embed" ProgID="Equation.DSMT4" ShapeID="_x0000_i1028" DrawAspect="Content" ObjectID="_1589310218" r:id="rId11"/>
         </w:object>
       </w:r>
       <w:r>
@@ -885,7 +885,7 @@
           <v:shape id="_x0000_i1029" type="#_x0000_t75" style="width:159.75pt;height:18.75pt" o:ole="">
             <v:imagedata r:id="rId13" o:title=""/>
           </v:shape>
-          <o:OLEObject Type="Embed" ProgID="Equation.DSMT4" ShapeID="_x0000_i1029" DrawAspect="Content" ObjectID="_1589290903" r:id="rId14"/>
+          <o:OLEObject Type="Embed" ProgID="Equation.DSMT4" ShapeID="_x0000_i1029" DrawAspect="Content" ObjectID="_1589310219" r:id="rId14"/>
         </w:object>
       </w:r>
       <w:r>
@@ -2744,15 +2744,6 @@
         </w:rPr>
         <w:t>.</w:t>
       </w:r>
-      <w:bookmarkStart w:id="0" w:name="_GoBack"/>
-      <w:bookmarkEnd w:id="0"/>
-    </w:p>
-    <w:p>
-      <w:pPr>
-        <w:rPr>
-          <w:lang w:val="en-US"/>
-        </w:rPr>
-      </w:pPr>
     </w:p>
     <w:p>
       <w:pPr>
@@ -2770,8 +2761,649 @@
         <w:rPr>
           <w:lang w:val="en-US"/>
         </w:rPr>
+        <w:t>Thuật toán tam giác phân đa giác monotone</w:t>
+      </w:r>
+    </w:p>
+    <w:p>
+      <w:pPr>
+        <w:rPr>
+          <w:lang w:val="en-US"/>
+        </w:rPr>
+      </w:pPr>
+      <w:r>
+        <w:rPr>
+          <w:lang w:val="en-US"/>
+        </w:rPr>
+        <w:t>Đầu vào là một đa giác strictly y-monotone.</w:t>
+      </w:r>
+      <w:r>
+        <w:rPr>
+          <w:lang w:val="en-US"/>
+        </w:rPr>
+        <w:t xml:space="preserve"> Thuật toán sử dụng stack S để lưu những đỉnh đã thăm nhưng vẫn còn cần phải thêm đường chéo trong tương lai.</w:t>
+      </w:r>
+      <w:r>
+        <w:rPr>
+          <w:lang w:val="en-US"/>
+        </w:rPr>
+        <w:t xml:space="preserve"> Thuật toán sẽ xử lý từng đỉnh của đa giác, cố gắng thêm đường chéo từ đỉnh xử lý đến các đỉnh nằm trong stack S nhiều nhất có thể.</w:t>
+      </w:r>
+      <w:r>
+        <w:rPr>
+          <w:lang w:val="en-US"/>
+        </w:rPr>
+        <w:t xml:space="preserve"> Các tam giác được hình thành khi thêm đường chéo sẽ bị loại khỏi đa giác trong bước sau.</w:t>
+      </w:r>
+    </w:p>
+    <w:p>
+      <w:pPr>
+        <w:rPr>
+          <w:lang w:val="en-US"/>
+        </w:rPr>
+      </w:pPr>
+      <w:r>
+        <w:rPr>
+          <w:lang w:val="en-US"/>
+        </w:rPr>
         <w:lastRenderedPageBreak/>
-        <w:t>Kết luận</w:t>
+        <w:t xml:space="preserve">Sau mỗi lần xử lý 1 đỉnh thì thuật toán luôn duy trì hình dạng của phần đa giác P chưa được phân tam giác và nằm phía trên đỉnh vừa thăm luôn có dạng gồm 2 biên, trong đó 1 biên là một phần của 1 cạnh trong P, biên kia là chuỗi các đỉnh </w:t>
+      </w:r>
+      <w:r>
+        <w:rPr>
+          <w:b/>
+          <w:lang w:val="en-US"/>
+        </w:rPr>
+        <w:t>reflex</w:t>
+      </w:r>
+      <w:r>
+        <w:rPr>
+          <w:lang w:val="en-US"/>
+        </w:rPr>
+        <w:t xml:space="preserve"> (các đỉnh có góc trong </w:t>
+      </w:r>
+      <w:r>
+        <w:rPr>
+          <w:rFonts w:cs="Times New Roman"/>
+          <w:lang w:val="en-US"/>
+        </w:rPr>
+        <w:t>≥</w:t>
+      </w:r>
+      <w:r>
+        <w:rPr>
+          <w:lang w:val="en-US"/>
+        </w:rPr>
+        <w:t xml:space="preserve"> 180 độ).</w:t>
+      </w:r>
+      <w:r>
+        <w:rPr>
+          <w:lang w:val="en-US"/>
+        </w:rPr>
+        <w:t xml:space="preserve"> Stack S sẽ lưu các đỉnh reflex này.</w:t>
+      </w:r>
+    </w:p>
+    <w:p>
+      <w:pPr>
+        <w:ind w:firstLine="0"/>
+        <w:jc w:val="center"/>
+        <w:rPr>
+          <w:lang w:val="en-US"/>
+        </w:rPr>
+      </w:pPr>
+      <w:r>
+        <w:rPr>
+          <w:noProof/>
+          <w:lang w:val="en-US"/>
+        </w:rPr>
+        <w:drawing>
+          <wp:inline distT="0" distB="0" distL="0" distR="0">
+            <wp:extent cx="2543530" cy="3772427"/>
+            <wp:effectExtent l="0" t="0" r="9525" b="0"/>
+            <wp:docPr id="15" name="Picture 15"/>
+            <wp:cNvGraphicFramePr>
+              <a:graphicFrameLocks xmlns:a="http://schemas.openxmlformats.org/drawingml/2006/main" noChangeAspect="1"/>
+            </wp:cNvGraphicFramePr>
+            <a:graphic xmlns:a="http://schemas.openxmlformats.org/drawingml/2006/main">
+              <a:graphicData uri="http://schemas.openxmlformats.org/drawingml/2006/picture">
+                <pic:pic xmlns:pic="http://schemas.openxmlformats.org/drawingml/2006/picture">
+                  <pic:nvPicPr>
+                    <pic:cNvPr id="0" name="Triangulation_FunelExample.png"/>
+                    <pic:cNvPicPr/>
+                  </pic:nvPicPr>
+                  <pic:blipFill>
+                    <a:blip r:embed="rId27">
+                      <a:extLst>
+                        <a:ext uri="{28A0092B-C50C-407E-A947-70E740481C1C}">
+                          <a14:useLocalDpi xmlns:a14="http://schemas.microsoft.com/office/drawing/2010/main" val="0"/>
+                        </a:ext>
+                      </a:extLst>
+                    </a:blip>
+                    <a:stretch>
+                      <a:fillRect/>
+                    </a:stretch>
+                  </pic:blipFill>
+                  <pic:spPr>
+                    <a:xfrm>
+                      <a:off x="0" y="0"/>
+                      <a:ext cx="2543530" cy="3772427"/>
+                    </a:xfrm>
+                    <a:prstGeom prst="rect">
+                      <a:avLst/>
+                    </a:prstGeom>
+                  </pic:spPr>
+                </pic:pic>
+              </a:graphicData>
+            </a:graphic>
+          </wp:inline>
+        </w:drawing>
+      </w:r>
+    </w:p>
+    <w:p>
+      <w:pPr>
+        <w:rPr>
+          <w:lang w:val="en-US"/>
+        </w:rPr>
+      </w:pPr>
+      <w:r>
+        <w:rPr>
+          <w:lang w:val="en-US"/>
+        </w:rPr>
+        <w:t>Khi xử lý đỉnh v</w:t>
+      </w:r>
+      <w:r>
+        <w:rPr>
+          <w:vertAlign w:val="subscript"/>
+          <w:lang w:val="en-US"/>
+        </w:rPr>
+        <w:t>j</w:t>
+      </w:r>
+      <w:r>
+        <w:rPr>
+          <w:lang w:val="en-US"/>
+        </w:rPr>
+        <w:t xml:space="preserve"> ta phân biệt 2 trường hợp sau</w:t>
+      </w:r>
+    </w:p>
+    <w:p>
+      <w:pPr>
+        <w:pStyle w:val="ListParagraph"/>
+        <w:numPr>
+          <w:ilvl w:val="0"/>
+          <w:numId w:val="9"/>
+        </w:numPr>
+        <w:rPr>
+          <w:lang w:val="en-US"/>
+        </w:rPr>
+      </w:pPr>
+      <w:r>
+        <w:rPr>
+          <w:lang w:val="en-US"/>
+        </w:rPr>
+        <w:t>V</w:t>
+      </w:r>
+      <w:r>
+        <w:rPr>
+          <w:vertAlign w:val="subscript"/>
+          <w:lang w:val="en-US"/>
+        </w:rPr>
+        <w:t>j</w:t>
+      </w:r>
+      <w:r>
+        <w:rPr>
+          <w:lang w:val="en-US"/>
+        </w:rPr>
+        <w:t xml:space="preserve"> nằm trên biên khác với chuỗi reflex</w:t>
+      </w:r>
+    </w:p>
+    <w:p>
+      <w:pPr>
+        <w:pStyle w:val="ListParagraph"/>
+        <w:ind w:left="1440" w:firstLine="0"/>
+        <w:rPr>
+          <w:lang w:val="en-US"/>
+        </w:rPr>
+      </w:pPr>
+      <w:r>
+        <w:rPr>
+          <w:lang w:val="en-US"/>
+        </w:rPr>
+        <w:t>Thuật toán thực hiện thêm đường chéo từ v</w:t>
+      </w:r>
+      <w:r>
+        <w:rPr>
+          <w:vertAlign w:val="subscript"/>
+          <w:lang w:val="en-US"/>
+        </w:rPr>
+        <w:t>j</w:t>
+      </w:r>
+      <w:r>
+        <w:rPr>
+          <w:lang w:val="en-US"/>
+        </w:rPr>
+        <w:t xml:space="preserve"> tới mọi đỉnh nằm trong stack (ngoại trừ đỉnh nằm ở đáy stack). Pop mọi đỉnh trong stack, push đỉnh mà nằm trên đỉnh stack (trước khi xử lý v</w:t>
+      </w:r>
+      <w:r>
+        <w:rPr>
+          <w:vertAlign w:val="subscript"/>
+          <w:lang w:val="en-US"/>
+        </w:rPr>
+        <w:t>j</w:t>
+      </w:r>
+      <w:r>
+        <w:rPr>
+          <w:lang w:val="en-US"/>
+        </w:rPr>
+        <w:t>) và push v</w:t>
+      </w:r>
+      <w:r>
+        <w:rPr>
+          <w:vertAlign w:val="subscript"/>
+          <w:lang w:val="en-US"/>
+        </w:rPr>
+        <w:t>j</w:t>
+      </w:r>
+      <w:r>
+        <w:rPr>
+          <w:lang w:val="en-US"/>
+        </w:rPr>
+        <w:t>. Lúc này stack chứa 2 đỉnh.</w:t>
+      </w:r>
+    </w:p>
+    <w:p>
+      <w:pPr>
+        <w:pStyle w:val="ListParagraph"/>
+        <w:ind w:left="0" w:firstLine="0"/>
+        <w:jc w:val="center"/>
+        <w:rPr>
+          <w:lang w:val="en-US"/>
+        </w:rPr>
+      </w:pPr>
+      <w:r>
+        <w:rPr>
+          <w:noProof/>
+          <w:lang w:val="en-US"/>
+        </w:rPr>
+        <w:lastRenderedPageBreak/>
+        <w:drawing>
+          <wp:inline distT="0" distB="0" distL="0" distR="0">
+            <wp:extent cx="3029373" cy="2924583"/>
+            <wp:effectExtent l="0" t="0" r="0" b="9525"/>
+            <wp:docPr id="16" name="Picture 16"/>
+            <wp:cNvGraphicFramePr>
+              <a:graphicFrameLocks xmlns:a="http://schemas.openxmlformats.org/drawingml/2006/main" noChangeAspect="1"/>
+            </wp:cNvGraphicFramePr>
+            <a:graphic xmlns:a="http://schemas.openxmlformats.org/drawingml/2006/main">
+              <a:graphicData uri="http://schemas.openxmlformats.org/drawingml/2006/picture">
+                <pic:pic xmlns:pic="http://schemas.openxmlformats.org/drawingml/2006/picture">
+                  <pic:nvPicPr>
+                    <pic:cNvPr id="0" name="Triangulation_HandleVertex_OppositeChain.png"/>
+                    <pic:cNvPicPr/>
+                  </pic:nvPicPr>
+                  <pic:blipFill>
+                    <a:blip r:embed="rId28">
+                      <a:extLst>
+                        <a:ext uri="{28A0092B-C50C-407E-A947-70E740481C1C}">
+                          <a14:useLocalDpi xmlns:a14="http://schemas.microsoft.com/office/drawing/2010/main" val="0"/>
+                        </a:ext>
+                      </a:extLst>
+                    </a:blip>
+                    <a:stretch>
+                      <a:fillRect/>
+                    </a:stretch>
+                  </pic:blipFill>
+                  <pic:spPr>
+                    <a:xfrm>
+                      <a:off x="0" y="0"/>
+                      <a:ext cx="3029373" cy="2924583"/>
+                    </a:xfrm>
+                    <a:prstGeom prst="rect">
+                      <a:avLst/>
+                    </a:prstGeom>
+                  </pic:spPr>
+                </pic:pic>
+              </a:graphicData>
+            </a:graphic>
+          </wp:inline>
+        </w:drawing>
+      </w:r>
+    </w:p>
+    <w:p>
+      <w:pPr>
+        <w:pStyle w:val="ListParagraph"/>
+        <w:ind w:left="1440" w:firstLine="0"/>
+        <w:rPr>
+          <w:lang w:val="en-US"/>
+        </w:rPr>
+      </w:pPr>
+    </w:p>
+    <w:p>
+      <w:pPr>
+        <w:pStyle w:val="ListParagraph"/>
+        <w:numPr>
+          <w:ilvl w:val="0"/>
+          <w:numId w:val="9"/>
+        </w:numPr>
+        <w:rPr>
+          <w:lang w:val="en-US"/>
+        </w:rPr>
+      </w:pPr>
+      <w:r>
+        <w:rPr>
+          <w:lang w:val="en-US"/>
+        </w:rPr>
+        <w:t>V</w:t>
+      </w:r>
+      <w:r>
+        <w:rPr>
+          <w:vertAlign w:val="subscript"/>
+          <w:lang w:val="en-US"/>
+        </w:rPr>
+        <w:t>j</w:t>
+      </w:r>
+      <w:r>
+        <w:rPr>
+          <w:lang w:val="en-US"/>
+        </w:rPr>
+        <w:t xml:space="preserve"> nằm cùng biên với chuỗi reflex</w:t>
+      </w:r>
+    </w:p>
+    <w:p>
+      <w:pPr>
+        <w:pStyle w:val="ListParagraph"/>
+        <w:ind w:left="1440" w:firstLine="0"/>
+        <w:rPr>
+          <w:lang w:val="en-US"/>
+        </w:rPr>
+      </w:pPr>
+      <w:r>
+        <w:rPr>
+          <w:lang w:val="en-US"/>
+        </w:rPr>
+        <w:t>Thuật toán sẽ thêm đường chéo từ v</w:t>
+      </w:r>
+      <w:r>
+        <w:rPr>
+          <w:vertAlign w:val="subscript"/>
+          <w:lang w:val="en-US"/>
+        </w:rPr>
+        <w:t>j</w:t>
+      </w:r>
+      <w:r>
+        <w:rPr>
+          <w:lang w:val="en-US"/>
+        </w:rPr>
+        <w:t xml:space="preserve"> tới các điểm nằm trên của stack nhiều nhất có thể miễn là đường chéo thêm vào là hợp lệ. Pop các đỉnh được thêm đường chéo khỏi stack (ngoại trừ đỉnh cuối cùng). Push v</w:t>
+      </w:r>
+      <w:r>
+        <w:rPr>
+          <w:vertAlign w:val="subscript"/>
+          <w:lang w:val="en-US"/>
+        </w:rPr>
+        <w:t>j</w:t>
+      </w:r>
+      <w:r>
+        <w:rPr>
+          <w:lang w:val="en-US"/>
+        </w:rPr>
+        <w:t xml:space="preserve"> vào stack.</w:t>
+      </w:r>
+    </w:p>
+    <w:p>
+      <w:pPr>
+        <w:pStyle w:val="ListParagraph"/>
+        <w:ind w:left="0" w:firstLine="0"/>
+        <w:jc w:val="center"/>
+        <w:rPr>
+          <w:lang w:val="en-US"/>
+        </w:rPr>
+      </w:pPr>
+      <w:r>
+        <w:rPr>
+          <w:noProof/>
+          <w:lang w:val="en-US"/>
+        </w:rPr>
+        <w:drawing>
+          <wp:inline distT="0" distB="0" distL="0" distR="0">
+            <wp:extent cx="5811061" cy="2753109"/>
+            <wp:effectExtent l="0" t="0" r="0" b="9525"/>
+            <wp:docPr id="17" name="Picture 17"/>
+            <wp:cNvGraphicFramePr>
+              <a:graphicFrameLocks xmlns:a="http://schemas.openxmlformats.org/drawingml/2006/main" noChangeAspect="1"/>
+            </wp:cNvGraphicFramePr>
+            <a:graphic xmlns:a="http://schemas.openxmlformats.org/drawingml/2006/main">
+              <a:graphicData uri="http://schemas.openxmlformats.org/drawingml/2006/picture">
+                <pic:pic xmlns:pic="http://schemas.openxmlformats.org/drawingml/2006/picture">
+                  <pic:nvPicPr>
+                    <pic:cNvPr id="0" name="Triangulation_HandleVertex_SameChain.png"/>
+                    <pic:cNvPicPr/>
+                  </pic:nvPicPr>
+                  <pic:blipFill>
+                    <a:blip r:embed="rId29">
+                      <a:extLst>
+                        <a:ext uri="{28A0092B-C50C-407E-A947-70E740481C1C}">
+                          <a14:useLocalDpi xmlns:a14="http://schemas.microsoft.com/office/drawing/2010/main" val="0"/>
+                        </a:ext>
+                      </a:extLst>
+                    </a:blip>
+                    <a:stretch>
+                      <a:fillRect/>
+                    </a:stretch>
+                  </pic:blipFill>
+                  <pic:spPr>
+                    <a:xfrm>
+                      <a:off x="0" y="0"/>
+                      <a:ext cx="5811061" cy="2753109"/>
+                    </a:xfrm>
+                    <a:prstGeom prst="rect">
+                      <a:avLst/>
+                    </a:prstGeom>
+                  </pic:spPr>
+                </pic:pic>
+              </a:graphicData>
+            </a:graphic>
+          </wp:inline>
+        </w:drawing>
+      </w:r>
+    </w:p>
+    <w:p>
+      <w:pPr>
+        <w:rPr>
+          <w:lang w:val="en-US"/>
+        </w:rPr>
+      </w:pPr>
+      <w:r>
+        <w:rPr>
+          <w:lang w:val="en-US"/>
+        </w:rPr>
+        <w:t>Sơ đồ toàn bộ thuật toán phân đa giác strictly y-monotone thành các tam giác.</w:t>
+      </w:r>
+    </w:p>
+    <w:p>
+      <w:pPr>
+        <w:ind w:firstLine="0"/>
+        <w:jc w:val="center"/>
+        <w:rPr>
+          <w:lang w:val="en-US"/>
+        </w:rPr>
+      </w:pPr>
+      <w:r>
+        <w:rPr>
+          <w:noProof/>
+          <w:lang w:val="en-US"/>
+        </w:rPr>
+        <w:lastRenderedPageBreak/>
+        <w:drawing>
+          <wp:inline distT="0" distB="0" distL="0" distR="0">
+            <wp:extent cx="5943600" cy="4335145"/>
+            <wp:effectExtent l="0" t="0" r="0" b="8255"/>
+            <wp:docPr id="18" name="Picture 18"/>
+            <wp:cNvGraphicFramePr>
+              <a:graphicFrameLocks xmlns:a="http://schemas.openxmlformats.org/drawingml/2006/main" noChangeAspect="1"/>
+            </wp:cNvGraphicFramePr>
+            <a:graphic xmlns:a="http://schemas.openxmlformats.org/drawingml/2006/main">
+              <a:graphicData uri="http://schemas.openxmlformats.org/drawingml/2006/picture">
+                <pic:pic xmlns:pic="http://schemas.openxmlformats.org/drawingml/2006/picture">
+                  <pic:nvPicPr>
+                    <pic:cNvPr id="0" name="TriangulateMonotone_Algo.png"/>
+                    <pic:cNvPicPr/>
+                  </pic:nvPicPr>
+                  <pic:blipFill>
+                    <a:blip r:embed="rId30">
+                      <a:extLst>
+                        <a:ext uri="{28A0092B-C50C-407E-A947-70E740481C1C}">
+                          <a14:useLocalDpi xmlns:a14="http://schemas.microsoft.com/office/drawing/2010/main" val="0"/>
+                        </a:ext>
+                      </a:extLst>
+                    </a:blip>
+                    <a:stretch>
+                      <a:fillRect/>
+                    </a:stretch>
+                  </pic:blipFill>
+                  <pic:spPr>
+                    <a:xfrm>
+                      <a:off x="0" y="0"/>
+                      <a:ext cx="5943600" cy="4335145"/>
+                    </a:xfrm>
+                    <a:prstGeom prst="rect">
+                      <a:avLst/>
+                    </a:prstGeom>
+                  </pic:spPr>
+                </pic:pic>
+              </a:graphicData>
+            </a:graphic>
+          </wp:inline>
+        </w:drawing>
+      </w:r>
+    </w:p>
+    <w:p>
+      <w:pPr>
+        <w:rPr>
+          <w:lang w:val="en-US"/>
+        </w:rPr>
+      </w:pPr>
+      <w:r>
+        <w:rPr>
+          <w:lang w:val="en-US"/>
+        </w:rPr>
+        <w:t>Phân tích độ phức tạp của thuật toán tam giác phân.</w:t>
+      </w:r>
+      <w:r>
+        <w:rPr>
+          <w:lang w:val="en-US"/>
+        </w:rPr>
+        <w:t xml:space="preserve"> </w:t>
+      </w:r>
+    </w:p>
+    <w:p>
+      <w:pPr>
+        <w:pStyle w:val="ListParagraph"/>
+        <w:numPr>
+          <w:ilvl w:val="0"/>
+          <w:numId w:val="10"/>
+        </w:numPr>
+        <w:rPr>
+          <w:lang w:val="en-US"/>
+        </w:rPr>
+      </w:pPr>
+      <w:r>
+        <w:rPr>
+          <w:lang w:val="en-US"/>
+        </w:rPr>
+        <w:t>Bước 1 thực hiện trong O(n) (trộn 2 danh sách đã sắp xếp giống trộn trong Merge sort)</w:t>
+      </w:r>
+    </w:p>
+    <w:p>
+      <w:pPr>
+        <w:pStyle w:val="ListParagraph"/>
+        <w:numPr>
+          <w:ilvl w:val="0"/>
+          <w:numId w:val="10"/>
+        </w:numPr>
+        <w:rPr>
+          <w:lang w:val="en-US"/>
+        </w:rPr>
+      </w:pPr>
+      <w:r>
+        <w:rPr>
+          <w:lang w:val="en-US"/>
+        </w:rPr>
+        <w:t>Bước 2: O(1)</w:t>
+      </w:r>
+    </w:p>
+    <w:p>
+      <w:pPr>
+        <w:pStyle w:val="ListParagraph"/>
+        <w:numPr>
+          <w:ilvl w:val="0"/>
+          <w:numId w:val="10"/>
+        </w:numPr>
+        <w:rPr>
+          <w:lang w:val="en-US"/>
+        </w:rPr>
+      </w:pPr>
+      <w:r>
+        <w:rPr>
+          <w:lang w:val="en-US"/>
+        </w:rPr>
+        <w:t>Bước 3: Thực hiện n-3 vòng lặp, mỗi lần thực hiện 1 số lần push và pop trên stack và thêm đường chéo trong D. Cụ thể, mỗi vòng lặp push tối đa 2 đỉnh. Do đó nếu tính cả bước 2 thì số lần push tối đa là 2n-4. Vì thế số lần pop tối đa là 2n-4 (không vượt quá số lần push). Do đó độ phức tạp của vòng for này là O(n).</w:t>
+      </w:r>
+    </w:p>
+    <w:p>
+      <w:pPr>
+        <w:pStyle w:val="ListParagraph"/>
+        <w:numPr>
+          <w:ilvl w:val="0"/>
+          <w:numId w:val="10"/>
+        </w:numPr>
+        <w:rPr>
+          <w:lang w:val="en-US"/>
+        </w:rPr>
+      </w:pPr>
+      <w:r>
+        <w:rPr>
+          <w:lang w:val="en-US"/>
+        </w:rPr>
+        <w:t>Bước 11: O(n)</w:t>
+      </w:r>
+    </w:p>
+    <w:p>
+      <w:pPr>
+        <w:rPr>
+          <w:lang w:val="en-US"/>
+        </w:rPr>
+      </w:pPr>
+      <w:r>
+        <w:rPr>
+          <w:b/>
+          <w:lang w:val="en-US"/>
+        </w:rPr>
+        <w:t>Vậy độ phức tạp của thuật toán tam giác phân một đa giác strictly y-monotone là O(n).</w:t>
+      </w:r>
+      <w:r>
+        <w:rPr>
+          <w:b/>
+          <w:lang w:val="en-US"/>
+        </w:rPr>
+        <w:t xml:space="preserve"> Bộ nhớ sử dụng là O(n)</w:t>
+      </w:r>
+      <w:r>
+        <w:rPr>
+          <w:lang w:val="en-US"/>
+        </w:rPr>
+        <w:t>.</w:t>
+      </w:r>
+    </w:p>
+    <w:p>
+      <w:pPr>
+        <w:rPr>
+          <w:lang w:val="en-US"/>
+        </w:rPr>
+      </w:pPr>
+      <w:r>
+        <w:rPr>
+          <w:lang w:val="en-US"/>
+        </w:rPr>
+        <w:lastRenderedPageBreak/>
+        <w:t>Đa giác monotone có thể dùng phép ‘quay nhẹ’ để thành strictly monotone.</w:t>
       </w:r>
     </w:p>
     <w:p>
@@ -2790,6 +3422,95 @@
         <w:rPr>
           <w:lang w:val="en-US"/>
         </w:rPr>
+        <w:t>Kết luận</w:t>
+      </w:r>
+    </w:p>
+    <w:p>
+      <w:pPr>
+        <w:rPr>
+          <w:lang w:val="en-US"/>
+        </w:rPr>
+      </w:pPr>
+      <w:r>
+        <w:rPr>
+          <w:lang w:val="en-US"/>
+        </w:rPr>
+        <w:t>Độ phức tạp của thuật toán tam giác phân một đa giác đơn là:</w:t>
+      </w:r>
+    </w:p>
+    <w:p>
+      <w:pPr>
+        <w:pStyle w:val="ListParagraph"/>
+        <w:numPr>
+          <w:ilvl w:val="0"/>
+          <w:numId w:val="11"/>
+        </w:numPr>
+        <w:rPr>
+          <w:lang w:val="en-US"/>
+        </w:rPr>
+      </w:pPr>
+      <w:r>
+        <w:rPr>
+          <w:lang w:val="en-US"/>
+        </w:rPr>
+        <w:t>Phân rã đa giác đơn thành các đa giác monotone</w:t>
+      </w:r>
+      <w:r>
+        <w:rPr>
+          <w:lang w:val="en-US"/>
+        </w:rPr>
+        <w:t xml:space="preserve"> trong O(nlogn). Bộ nhớ sử dụng là O(n).</w:t>
+      </w:r>
+    </w:p>
+    <w:p>
+      <w:pPr>
+        <w:pStyle w:val="ListParagraph"/>
+        <w:numPr>
+          <w:ilvl w:val="0"/>
+          <w:numId w:val="11"/>
+        </w:numPr>
+        <w:rPr>
+          <w:lang w:val="en-US"/>
+        </w:rPr>
+      </w:pPr>
+      <w:r>
+        <w:rPr>
+          <w:lang w:val="en-US"/>
+        </w:rPr>
+        <w:t>Tam giác phân đa giác monotone trong O(n). Bộ nhớ sử dụng là O(n).</w:t>
+      </w:r>
+    </w:p>
+    <w:p>
+      <w:pPr>
+        <w:rPr>
+          <w:lang w:val="en-US"/>
+        </w:rPr>
+      </w:pPr>
+      <w:r>
+        <w:rPr>
+          <w:lang w:val="en-US"/>
+        </w:rPr>
+        <w:t>Vậy bài toán tam giác phân một đa giác đơn thực hiện trong O(nlogn) và bộ nhớ sử dụng là O(n).</w:t>
+      </w:r>
+      <w:bookmarkStart w:id="0" w:name="_GoBack"/>
+      <w:bookmarkEnd w:id="0"/>
+    </w:p>
+    <w:p>
+      <w:pPr>
+        <w:pStyle w:val="Heading1"/>
+        <w:numPr>
+          <w:ilvl w:val="0"/>
+          <w:numId w:val="3"/>
+        </w:numPr>
+        <w:ind w:left="360"/>
+        <w:rPr>
+          <w:lang w:val="en-US"/>
+        </w:rPr>
+      </w:pPr>
+      <w:r>
+        <w:rPr>
+          <w:lang w:val="en-US"/>
+        </w:rPr>
         <w:t>Tài liệu tham khảo</w:t>
       </w:r>
     </w:p>
@@ -2808,7 +3529,7 @@
       <w:r>
         <w:t> </w:t>
       </w:r>
-      <w:hyperlink r:id="rId27" w:history="1">
+      <w:hyperlink r:id="rId31" w:history="1">
         <w:r>
           <w:rPr>
             <w:rStyle w:val="Hyperlink"/>
@@ -2834,7 +3555,7 @@
           <w:lang w:val="en-US"/>
         </w:rPr>
       </w:pPr>
-      <w:hyperlink r:id="rId28" w:history="1">
+      <w:hyperlink r:id="rId32" w:history="1">
         <w:r>
           <w:rPr>
             <w:rStyle w:val="Hyperlink"/>
@@ -2862,7 +3583,7 @@
           <w:lang w:val="en-US"/>
         </w:rPr>
       </w:pPr>
-      <w:hyperlink r:id="rId29" w:history="1">
+      <w:hyperlink r:id="rId33" w:history="1">
         <w:r>
           <w:rPr>
             <w:rStyle w:val="Hyperlink"/>
@@ -2978,6 +3699,232 @@
     </w:lvl>
   </w:abstractNum>
   <w:abstractNum w:abstractNumId="1">
+    <w:nsid w:val="199E0279"/>
+    <w:multiLevelType w:val="hybridMultilevel"/>
+    <w:tmpl w:val="33D26044"/>
+    <w:lvl w:ilvl="0" w:tplc="04090005">
+      <w:start w:val="1"/>
+      <w:numFmt w:val="bullet"/>
+      <w:lvlText w:val=""/>
+      <w:lvlJc w:val="left"/>
+      <w:pPr>
+        <w:ind w:left="1440" w:hanging="360"/>
+      </w:pPr>
+      <w:rPr>
+        <w:rFonts w:ascii="Wingdings" w:hAnsi="Wingdings" w:hint="default"/>
+      </w:rPr>
+    </w:lvl>
+    <w:lvl w:ilvl="1" w:tplc="04090003" w:tentative="1">
+      <w:start w:val="1"/>
+      <w:numFmt w:val="bullet"/>
+      <w:lvlText w:val="o"/>
+      <w:lvlJc w:val="left"/>
+      <w:pPr>
+        <w:ind w:left="2160" w:hanging="360"/>
+      </w:pPr>
+      <w:rPr>
+        <w:rFonts w:ascii="Courier New" w:hAnsi="Courier New" w:cs="Courier New" w:hint="default"/>
+      </w:rPr>
+    </w:lvl>
+    <w:lvl w:ilvl="2" w:tplc="04090005" w:tentative="1">
+      <w:start w:val="1"/>
+      <w:numFmt w:val="bullet"/>
+      <w:lvlText w:val=""/>
+      <w:lvlJc w:val="left"/>
+      <w:pPr>
+        <w:ind w:left="2880" w:hanging="360"/>
+      </w:pPr>
+      <w:rPr>
+        <w:rFonts w:ascii="Wingdings" w:hAnsi="Wingdings" w:hint="default"/>
+      </w:rPr>
+    </w:lvl>
+    <w:lvl w:ilvl="3" w:tplc="04090001" w:tentative="1">
+      <w:start w:val="1"/>
+      <w:numFmt w:val="bullet"/>
+      <w:lvlText w:val=""/>
+      <w:lvlJc w:val="left"/>
+      <w:pPr>
+        <w:ind w:left="3600" w:hanging="360"/>
+      </w:pPr>
+      <w:rPr>
+        <w:rFonts w:ascii="Symbol" w:hAnsi="Symbol" w:hint="default"/>
+      </w:rPr>
+    </w:lvl>
+    <w:lvl w:ilvl="4" w:tplc="04090003" w:tentative="1">
+      <w:start w:val="1"/>
+      <w:numFmt w:val="bullet"/>
+      <w:lvlText w:val="o"/>
+      <w:lvlJc w:val="left"/>
+      <w:pPr>
+        <w:ind w:left="4320" w:hanging="360"/>
+      </w:pPr>
+      <w:rPr>
+        <w:rFonts w:ascii="Courier New" w:hAnsi="Courier New" w:cs="Courier New" w:hint="default"/>
+      </w:rPr>
+    </w:lvl>
+    <w:lvl w:ilvl="5" w:tplc="04090005" w:tentative="1">
+      <w:start w:val="1"/>
+      <w:numFmt w:val="bullet"/>
+      <w:lvlText w:val=""/>
+      <w:lvlJc w:val="left"/>
+      <w:pPr>
+        <w:ind w:left="5040" w:hanging="360"/>
+      </w:pPr>
+      <w:rPr>
+        <w:rFonts w:ascii="Wingdings" w:hAnsi="Wingdings" w:hint="default"/>
+      </w:rPr>
+    </w:lvl>
+    <w:lvl w:ilvl="6" w:tplc="04090001" w:tentative="1">
+      <w:start w:val="1"/>
+      <w:numFmt w:val="bullet"/>
+      <w:lvlText w:val=""/>
+      <w:lvlJc w:val="left"/>
+      <w:pPr>
+        <w:ind w:left="5760" w:hanging="360"/>
+      </w:pPr>
+      <w:rPr>
+        <w:rFonts w:ascii="Symbol" w:hAnsi="Symbol" w:hint="default"/>
+      </w:rPr>
+    </w:lvl>
+    <w:lvl w:ilvl="7" w:tplc="04090003" w:tentative="1">
+      <w:start w:val="1"/>
+      <w:numFmt w:val="bullet"/>
+      <w:lvlText w:val="o"/>
+      <w:lvlJc w:val="left"/>
+      <w:pPr>
+        <w:ind w:left="6480" w:hanging="360"/>
+      </w:pPr>
+      <w:rPr>
+        <w:rFonts w:ascii="Courier New" w:hAnsi="Courier New" w:cs="Courier New" w:hint="default"/>
+      </w:rPr>
+    </w:lvl>
+    <w:lvl w:ilvl="8" w:tplc="04090005" w:tentative="1">
+      <w:start w:val="1"/>
+      <w:numFmt w:val="bullet"/>
+      <w:lvlText w:val=""/>
+      <w:lvlJc w:val="left"/>
+      <w:pPr>
+        <w:ind w:left="7200" w:hanging="360"/>
+      </w:pPr>
+      <w:rPr>
+        <w:rFonts w:ascii="Wingdings" w:hAnsi="Wingdings" w:hint="default"/>
+      </w:rPr>
+    </w:lvl>
+  </w:abstractNum>
+  <w:abstractNum w:abstractNumId="2">
+    <w:nsid w:val="1C64533F"/>
+    <w:multiLevelType w:val="hybridMultilevel"/>
+    <w:tmpl w:val="DDF8EFA2"/>
+    <w:lvl w:ilvl="0" w:tplc="04090005">
+      <w:start w:val="1"/>
+      <w:numFmt w:val="bullet"/>
+      <w:lvlText w:val=""/>
+      <w:lvlJc w:val="left"/>
+      <w:pPr>
+        <w:ind w:left="1440" w:hanging="360"/>
+      </w:pPr>
+      <w:rPr>
+        <w:rFonts w:ascii="Wingdings" w:hAnsi="Wingdings" w:hint="default"/>
+      </w:rPr>
+    </w:lvl>
+    <w:lvl w:ilvl="1" w:tplc="04090003" w:tentative="1">
+      <w:start w:val="1"/>
+      <w:numFmt w:val="bullet"/>
+      <w:lvlText w:val="o"/>
+      <w:lvlJc w:val="left"/>
+      <w:pPr>
+        <w:ind w:left="2160" w:hanging="360"/>
+      </w:pPr>
+      <w:rPr>
+        <w:rFonts w:ascii="Courier New" w:hAnsi="Courier New" w:cs="Courier New" w:hint="default"/>
+      </w:rPr>
+    </w:lvl>
+    <w:lvl w:ilvl="2" w:tplc="04090005" w:tentative="1">
+      <w:start w:val="1"/>
+      <w:numFmt w:val="bullet"/>
+      <w:lvlText w:val=""/>
+      <w:lvlJc w:val="left"/>
+      <w:pPr>
+        <w:ind w:left="2880" w:hanging="360"/>
+      </w:pPr>
+      <w:rPr>
+        <w:rFonts w:ascii="Wingdings" w:hAnsi="Wingdings" w:hint="default"/>
+      </w:rPr>
+    </w:lvl>
+    <w:lvl w:ilvl="3" w:tplc="04090001" w:tentative="1">
+      <w:start w:val="1"/>
+      <w:numFmt w:val="bullet"/>
+      <w:lvlText w:val=""/>
+      <w:lvlJc w:val="left"/>
+      <w:pPr>
+        <w:ind w:left="3600" w:hanging="360"/>
+      </w:pPr>
+      <w:rPr>
+        <w:rFonts w:ascii="Symbol" w:hAnsi="Symbol" w:hint="default"/>
+      </w:rPr>
+    </w:lvl>
+    <w:lvl w:ilvl="4" w:tplc="04090003" w:tentative="1">
+      <w:start w:val="1"/>
+      <w:numFmt w:val="bullet"/>
+      <w:lvlText w:val="o"/>
+      <w:lvlJc w:val="left"/>
+      <w:pPr>
+        <w:ind w:left="4320" w:hanging="360"/>
+      </w:pPr>
+      <w:rPr>
+        <w:rFonts w:ascii="Courier New" w:hAnsi="Courier New" w:cs="Courier New" w:hint="default"/>
+      </w:rPr>
+    </w:lvl>
+    <w:lvl w:ilvl="5" w:tplc="04090005" w:tentative="1">
+      <w:start w:val="1"/>
+      <w:numFmt w:val="bullet"/>
+      <w:lvlText w:val=""/>
+      <w:lvlJc w:val="left"/>
+      <w:pPr>
+        <w:ind w:left="5040" w:hanging="360"/>
+      </w:pPr>
+      <w:rPr>
+        <w:rFonts w:ascii="Wingdings" w:hAnsi="Wingdings" w:hint="default"/>
+      </w:rPr>
+    </w:lvl>
+    <w:lvl w:ilvl="6" w:tplc="04090001" w:tentative="1">
+      <w:start w:val="1"/>
+      <w:numFmt w:val="bullet"/>
+      <w:lvlText w:val=""/>
+      <w:lvlJc w:val="left"/>
+      <w:pPr>
+        <w:ind w:left="5760" w:hanging="360"/>
+      </w:pPr>
+      <w:rPr>
+        <w:rFonts w:ascii="Symbol" w:hAnsi="Symbol" w:hint="default"/>
+      </w:rPr>
+    </w:lvl>
+    <w:lvl w:ilvl="7" w:tplc="04090003" w:tentative="1">
+      <w:start w:val="1"/>
+      <w:numFmt w:val="bullet"/>
+      <w:lvlText w:val="o"/>
+      <w:lvlJc w:val="left"/>
+      <w:pPr>
+        <w:ind w:left="6480" w:hanging="360"/>
+      </w:pPr>
+      <w:rPr>
+        <w:rFonts w:ascii="Courier New" w:hAnsi="Courier New" w:cs="Courier New" w:hint="default"/>
+      </w:rPr>
+    </w:lvl>
+    <w:lvl w:ilvl="8" w:tplc="04090005" w:tentative="1">
+      <w:start w:val="1"/>
+      <w:numFmt w:val="bullet"/>
+      <w:lvlText w:val=""/>
+      <w:lvlJc w:val="left"/>
+      <w:pPr>
+        <w:ind w:left="7200" w:hanging="360"/>
+      </w:pPr>
+      <w:rPr>
+        <w:rFonts w:ascii="Wingdings" w:hAnsi="Wingdings" w:hint="default"/>
+      </w:rPr>
+    </w:lvl>
+  </w:abstractNum>
+  <w:abstractNum w:abstractNumId="3">
     <w:nsid w:val="275A5CDF"/>
     <w:multiLevelType w:val="hybridMultilevel"/>
     <w:tmpl w:val="595C72BE"/>
@@ -3090,7 +4037,7 @@
       </w:rPr>
     </w:lvl>
   </w:abstractNum>
-  <w:abstractNum w:abstractNumId="2">
+  <w:abstractNum w:abstractNumId="4">
     <w:nsid w:val="2D2B76FE"/>
     <w:multiLevelType w:val="hybridMultilevel"/>
     <w:tmpl w:val="9448F4D8"/>
@@ -3203,7 +4150,7 @@
       </w:rPr>
     </w:lvl>
   </w:abstractNum>
-  <w:abstractNum w:abstractNumId="3">
+  <w:abstractNum w:abstractNumId="5">
     <w:nsid w:val="441759D2"/>
     <w:multiLevelType w:val="hybridMultilevel"/>
     <w:tmpl w:val="3AFADBC0"/>
@@ -3316,7 +4263,7 @@
       </w:rPr>
     </w:lvl>
   </w:abstractNum>
-  <w:abstractNum w:abstractNumId="4">
+  <w:abstractNum w:abstractNumId="6">
     <w:nsid w:val="4CC038F9"/>
     <w:multiLevelType w:val="hybridMultilevel"/>
     <w:tmpl w:val="CD70F066"/>
@@ -3402,7 +4349,7 @@
       </w:pPr>
     </w:lvl>
   </w:abstractNum>
-  <w:abstractNum w:abstractNumId="5">
+  <w:abstractNum w:abstractNumId="7">
     <w:nsid w:val="5C102D6B"/>
     <w:multiLevelType w:val="hybridMultilevel"/>
     <w:tmpl w:val="EA7C3DBE"/>
@@ -3491,7 +4438,120 @@
       </w:pPr>
     </w:lvl>
   </w:abstractNum>
-  <w:abstractNum w:abstractNumId="6">
+  <w:abstractNum w:abstractNumId="8">
+    <w:nsid w:val="60EF0242"/>
+    <w:multiLevelType w:val="hybridMultilevel"/>
+    <w:tmpl w:val="A3D466C4"/>
+    <w:lvl w:ilvl="0" w:tplc="04090001">
+      <w:start w:val="1"/>
+      <w:numFmt w:val="bullet"/>
+      <w:lvlText w:val=""/>
+      <w:lvlJc w:val="left"/>
+      <w:pPr>
+        <w:ind w:left="1440" w:hanging="360"/>
+      </w:pPr>
+      <w:rPr>
+        <w:rFonts w:ascii="Symbol" w:hAnsi="Symbol" w:hint="default"/>
+      </w:rPr>
+    </w:lvl>
+    <w:lvl w:ilvl="1" w:tplc="04090003" w:tentative="1">
+      <w:start w:val="1"/>
+      <w:numFmt w:val="bullet"/>
+      <w:lvlText w:val="o"/>
+      <w:lvlJc w:val="left"/>
+      <w:pPr>
+        <w:ind w:left="2160" w:hanging="360"/>
+      </w:pPr>
+      <w:rPr>
+        <w:rFonts w:ascii="Courier New" w:hAnsi="Courier New" w:cs="Courier New" w:hint="default"/>
+      </w:rPr>
+    </w:lvl>
+    <w:lvl w:ilvl="2" w:tplc="04090005" w:tentative="1">
+      <w:start w:val="1"/>
+      <w:numFmt w:val="bullet"/>
+      <w:lvlText w:val=""/>
+      <w:lvlJc w:val="left"/>
+      <w:pPr>
+        <w:ind w:left="2880" w:hanging="360"/>
+      </w:pPr>
+      <w:rPr>
+        <w:rFonts w:ascii="Wingdings" w:hAnsi="Wingdings" w:hint="default"/>
+      </w:rPr>
+    </w:lvl>
+    <w:lvl w:ilvl="3" w:tplc="04090001" w:tentative="1">
+      <w:start w:val="1"/>
+      <w:numFmt w:val="bullet"/>
+      <w:lvlText w:val=""/>
+      <w:lvlJc w:val="left"/>
+      <w:pPr>
+        <w:ind w:left="3600" w:hanging="360"/>
+      </w:pPr>
+      <w:rPr>
+        <w:rFonts w:ascii="Symbol" w:hAnsi="Symbol" w:hint="default"/>
+      </w:rPr>
+    </w:lvl>
+    <w:lvl w:ilvl="4" w:tplc="04090003" w:tentative="1">
+      <w:start w:val="1"/>
+      <w:numFmt w:val="bullet"/>
+      <w:lvlText w:val="o"/>
+      <w:lvlJc w:val="left"/>
+      <w:pPr>
+        <w:ind w:left="4320" w:hanging="360"/>
+      </w:pPr>
+      <w:rPr>
+        <w:rFonts w:ascii="Courier New" w:hAnsi="Courier New" w:cs="Courier New" w:hint="default"/>
+      </w:rPr>
+    </w:lvl>
+    <w:lvl w:ilvl="5" w:tplc="04090005" w:tentative="1">
+      <w:start w:val="1"/>
+      <w:numFmt w:val="bullet"/>
+      <w:lvlText w:val=""/>
+      <w:lvlJc w:val="left"/>
+      <w:pPr>
+        <w:ind w:left="5040" w:hanging="360"/>
+      </w:pPr>
+      <w:rPr>
+        <w:rFonts w:ascii="Wingdings" w:hAnsi="Wingdings" w:hint="default"/>
+      </w:rPr>
+    </w:lvl>
+    <w:lvl w:ilvl="6" w:tplc="04090001" w:tentative="1">
+      <w:start w:val="1"/>
+      <w:numFmt w:val="bullet"/>
+      <w:lvlText w:val=""/>
+      <w:lvlJc w:val="left"/>
+      <w:pPr>
+        <w:ind w:left="5760" w:hanging="360"/>
+      </w:pPr>
+      <w:rPr>
+        <w:rFonts w:ascii="Symbol" w:hAnsi="Symbol" w:hint="default"/>
+      </w:rPr>
+    </w:lvl>
+    <w:lvl w:ilvl="7" w:tplc="04090003" w:tentative="1">
+      <w:start w:val="1"/>
+      <w:numFmt w:val="bullet"/>
+      <w:lvlText w:val="o"/>
+      <w:lvlJc w:val="left"/>
+      <w:pPr>
+        <w:ind w:left="6480" w:hanging="360"/>
+      </w:pPr>
+      <w:rPr>
+        <w:rFonts w:ascii="Courier New" w:hAnsi="Courier New" w:cs="Courier New" w:hint="default"/>
+      </w:rPr>
+    </w:lvl>
+    <w:lvl w:ilvl="8" w:tplc="04090005" w:tentative="1">
+      <w:start w:val="1"/>
+      <w:numFmt w:val="bullet"/>
+      <w:lvlText w:val=""/>
+      <w:lvlJc w:val="left"/>
+      <w:pPr>
+        <w:ind w:left="7200" w:hanging="360"/>
+      </w:pPr>
+      <w:rPr>
+        <w:rFonts w:ascii="Wingdings" w:hAnsi="Wingdings" w:hint="default"/>
+      </w:rPr>
+    </w:lvl>
+  </w:abstractNum>
+  <w:abstractNum w:abstractNumId="9">
     <w:nsid w:val="7EA84142"/>
     <w:multiLevelType w:val="multilevel"/>
     <w:tmpl w:val="BE8809B6"/>
@@ -3612,7 +4672,7 @@
       </w:rPr>
     </w:lvl>
   </w:abstractNum>
-  <w:abstractNum w:abstractNumId="7">
+  <w:abstractNum w:abstractNumId="10">
     <w:nsid w:val="7F6D500D"/>
     <w:multiLevelType w:val="hybridMultilevel"/>
     <w:tmpl w:val="966AC6D6"/>
@@ -3726,28 +4786,37 @@
     </w:lvl>
   </w:abstractNum>
   <w:num w:numId="1">
-    <w:abstractNumId w:val="4"/>
+    <w:abstractNumId w:val="6"/>
   </w:num>
   <w:num w:numId="2">
-    <w:abstractNumId w:val="6"/>
+    <w:abstractNumId w:val="9"/>
   </w:num>
   <w:num w:numId="3">
+    <w:abstractNumId w:val="7"/>
+  </w:num>
+  <w:num w:numId="4">
+    <w:abstractNumId w:val="10"/>
+  </w:num>
+  <w:num w:numId="5">
     <w:abstractNumId w:val="5"/>
   </w:num>
-  <w:num w:numId="4">
-    <w:abstractNumId w:val="7"/>
-  </w:num>
-  <w:num w:numId="5">
+  <w:num w:numId="6">
     <w:abstractNumId w:val="3"/>
-  </w:num>
-  <w:num w:numId="6">
-    <w:abstractNumId w:val="1"/>
   </w:num>
   <w:num w:numId="7">
     <w:abstractNumId w:val="0"/>
   </w:num>
   <w:num w:numId="8">
+    <w:abstractNumId w:val="4"/>
+  </w:num>
+  <w:num w:numId="9">
+    <w:abstractNumId w:val="8"/>
+  </w:num>
+  <w:num w:numId="10">
     <w:abstractNumId w:val="2"/>
+  </w:num>
+  <w:num w:numId="11">
+    <w:abstractNumId w:val="1"/>
   </w:num>
 </w:numbering>
 </file>
@@ -3996,6 +5065,7 @@
   <w:style w:type="character" w:default="1" w:styleId="DefaultParagraphFont">
     <w:name w:val="Default Paragraph Font"/>
     <w:uiPriority w:val="1"/>
+    <w:semiHidden/>
     <w:unhideWhenUsed/>
   </w:style>
   <w:style w:type="table" w:default="1" w:styleId="TableNormal">
@@ -4368,6 +5438,7 @@
   <w:style w:type="character" w:default="1" w:styleId="DefaultParagraphFont">
     <w:name w:val="Default Paragraph Font"/>
     <w:uiPriority w:val="1"/>
+    <w:semiHidden/>
     <w:unhideWhenUsed/>
   </w:style>
   <w:style w:type="table" w:default="1" w:styleId="TableNormal">

</xml_diff>

<commit_message>
Add Ear Clipping algorithm section
</commit_message>
<xml_diff>
--- a/PolygonTriangulation.docx
+++ b/PolygonTriangulation.docx
@@ -677,7 +677,7 @@
           <v:shape id="_x0000_i1025" type="#_x0000_t75" style="width:9pt;height:12.75pt" o:ole="">
             <v:imagedata r:id="rId7" o:title=""/>
           </v:shape>
-          <o:OLEObject Type="Embed" ProgID="Equation.DSMT4" ShapeID="_x0000_i1025" DrawAspect="Content" ObjectID="_1589310215" r:id="rId8"/>
+          <o:OLEObject Type="Embed" ProgID="Equation.DSMT4" ShapeID="_x0000_i1025" DrawAspect="Content" ObjectID="_1589641210" r:id="rId8"/>
         </w:object>
       </w:r>
       <w:r>
@@ -695,7 +695,7 @@
           <v:shape id="_x0000_i1026" type="#_x0000_t75" style="width:9pt;height:12.75pt" o:ole="">
             <v:imagedata r:id="rId7" o:title=""/>
           </v:shape>
-          <o:OLEObject Type="Embed" ProgID="Equation.DSMT4" ShapeID="_x0000_i1026" DrawAspect="Content" ObjectID="_1589310216" r:id="rId9"/>
+          <o:OLEObject Type="Embed" ProgID="Equation.DSMT4" ShapeID="_x0000_i1026" DrawAspect="Content" ObjectID="_1589641211" r:id="rId9"/>
         </w:object>
       </w:r>
       <w:r>
@@ -731,7 +731,7 @@
           <v:shape id="_x0000_i1027" type="#_x0000_t75" style="width:9pt;height:12.75pt" o:ole="">
             <v:imagedata r:id="rId7" o:title=""/>
           </v:shape>
-          <o:OLEObject Type="Embed" ProgID="Equation.DSMT4" ShapeID="_x0000_i1027" DrawAspect="Content" ObjectID="_1589310217" r:id="rId10"/>
+          <o:OLEObject Type="Embed" ProgID="Equation.DSMT4" ShapeID="_x0000_i1027" DrawAspect="Content" ObjectID="_1589641212" r:id="rId10"/>
         </w:object>
       </w:r>
       <w:r>
@@ -755,7 +755,7 @@
           <v:shape id="_x0000_i1028" type="#_x0000_t75" style="width:9pt;height:12.75pt" o:ole="">
             <v:imagedata r:id="rId7" o:title=""/>
           </v:shape>
-          <o:OLEObject Type="Embed" ProgID="Equation.DSMT4" ShapeID="_x0000_i1028" DrawAspect="Content" ObjectID="_1589310218" r:id="rId11"/>
+          <o:OLEObject Type="Embed" ProgID="Equation.DSMT4" ShapeID="_x0000_i1028" DrawAspect="Content" ObjectID="_1589641213" r:id="rId11"/>
         </w:object>
       </w:r>
       <w:r>
@@ -885,7 +885,7 @@
           <v:shape id="_x0000_i1029" type="#_x0000_t75" style="width:159.75pt;height:18.75pt" o:ole="">
             <v:imagedata r:id="rId13" o:title=""/>
           </v:shape>
-          <o:OLEObject Type="Embed" ProgID="Equation.DSMT4" ShapeID="_x0000_i1029" DrawAspect="Content" ObjectID="_1589310219" r:id="rId14"/>
+          <o:OLEObject Type="Embed" ProgID="Equation.DSMT4" ShapeID="_x0000_i1029" DrawAspect="Content" ObjectID="_1589641214" r:id="rId14"/>
         </w:object>
       </w:r>
       <w:r>
@@ -3492,8 +3492,6 @@
         </w:rPr>
         <w:t>Vậy bài toán tam giác phân một đa giác đơn thực hiện trong O(nlogn) và bộ nhớ sử dụng là O(n).</w:t>
       </w:r>
-      <w:bookmarkStart w:id="0" w:name="_GoBack"/>
-      <w:bookmarkEnd w:id="0"/>
     </w:p>
     <w:p>
       <w:pPr>
@@ -3511,6 +3509,598 @@
         <w:rPr>
           <w:lang w:val="en-US"/>
         </w:rPr>
+        <w:t>Thuật toán Ear</w:t>
+      </w:r>
+      <w:r>
+        <w:rPr>
+          <w:lang w:val="en-US"/>
+        </w:rPr>
+        <w:t xml:space="preserve"> Clipping</w:t>
+      </w:r>
+    </w:p>
+    <w:p>
+      <w:pPr>
+        <w:rPr>
+          <w:lang w:val="en-US"/>
+        </w:rPr>
+      </w:pPr>
+      <w:r>
+        <w:rPr>
+          <w:lang w:val="en-US"/>
+        </w:rPr>
+        <w:t>Thuật toán Ear Clipping có độ phức tạp O(n</w:t>
+      </w:r>
+      <w:r>
+        <w:rPr>
+          <w:vertAlign w:val="superscript"/>
+          <w:lang w:val="en-US"/>
+        </w:rPr>
+        <w:t>2</w:t>
+      </w:r>
+      <w:r>
+        <w:rPr>
+          <w:lang w:val="en-US"/>
+        </w:rPr>
+        <w:t>), tồi hơn thuật toán đề xuất trong phần trước, nhưng dễ cài đặt và được áp dụng phổ biến.</w:t>
+      </w:r>
+    </w:p>
+    <w:p>
+      <w:pPr>
+        <w:rPr>
+          <w:lang w:val="en-US"/>
+        </w:rPr>
+      </w:pPr>
+      <w:r>
+        <w:rPr>
+          <w:lang w:val="en-US"/>
+        </w:rPr>
+        <w:t>Thuật toán thực hiện vòng lặp, mỗi lần thêm 1 đường chéo (tách 1 tam giác mới khỏi đa giác hiện tại), đồng nghĩa với việc cắt bỏ 1 tai. Tai (Ear) được minh họa qua hình sau:</w:t>
+      </w:r>
+    </w:p>
+    <w:p>
+      <w:pPr>
+        <w:ind w:firstLine="0"/>
+        <w:jc w:val="center"/>
+        <w:rPr>
+          <w:lang w:val="en-US"/>
+        </w:rPr>
+      </w:pPr>
+      <w:r>
+        <w:rPr>
+          <w:noProof/>
+          <w:lang w:val="en-US"/>
+        </w:rPr>
+        <w:drawing>
+          <wp:inline distT="0" distB="0" distL="0" distR="0">
+            <wp:extent cx="5943600" cy="1952625"/>
+            <wp:effectExtent l="0" t="0" r="0" b="9525"/>
+            <wp:docPr id="19" name="Picture 19"/>
+            <wp:cNvGraphicFramePr>
+              <a:graphicFrameLocks xmlns:a="http://schemas.openxmlformats.org/drawingml/2006/main" noChangeAspect="1"/>
+            </wp:cNvGraphicFramePr>
+            <a:graphic xmlns:a="http://schemas.openxmlformats.org/drawingml/2006/main">
+              <a:graphicData uri="http://schemas.openxmlformats.org/drawingml/2006/picture">
+                <pic:pic xmlns:pic="http://schemas.openxmlformats.org/drawingml/2006/picture">
+                  <pic:nvPicPr>
+                    <pic:cNvPr id="0" name="Ear_Example.png"/>
+                    <pic:cNvPicPr/>
+                  </pic:nvPicPr>
+                  <pic:blipFill>
+                    <a:blip r:embed="rId31">
+                      <a:extLst>
+                        <a:ext uri="{28A0092B-C50C-407E-A947-70E740481C1C}">
+                          <a14:useLocalDpi xmlns:a14="http://schemas.microsoft.com/office/drawing/2010/main" val="0"/>
+                        </a:ext>
+                      </a:extLst>
+                    </a:blip>
+                    <a:stretch>
+                      <a:fillRect/>
+                    </a:stretch>
+                  </pic:blipFill>
+                  <pic:spPr>
+                    <a:xfrm>
+                      <a:off x="0" y="0"/>
+                      <a:ext cx="5943600" cy="1952625"/>
+                    </a:xfrm>
+                    <a:prstGeom prst="rect">
+                      <a:avLst/>
+                    </a:prstGeom>
+                  </pic:spPr>
+                </pic:pic>
+              </a:graphicData>
+            </a:graphic>
+          </wp:inline>
+        </w:drawing>
+      </w:r>
+    </w:p>
+    <w:p>
+      <w:pPr>
+        <w:rPr>
+          <w:lang w:val="en-US"/>
+        </w:rPr>
+      </w:pPr>
+      <w:r>
+        <w:rPr>
+          <w:lang w:val="en-US"/>
+        </w:rPr>
+        <w:t xml:space="preserve">Thuật toán đi tìm tai – nơi mà có 3 đỉnh liên tiếp v0, v1, v2 thỏa mãn rằng góc trong tại v1 &lt; 180 độ, tam giác v0-v1-v2 không chứa đỉnh nào trong tam giác (hoặc v0-v2 </w:t>
+      </w:r>
+      <w:r>
+        <w:rPr>
+          <w:lang w:val="en-US"/>
+        </w:rPr>
+        <w:lastRenderedPageBreak/>
+        <w:t>là 1 đường chéo hợp lệ). Khi đó ta thêm đường chéo v0-v2 và cắt bỏ tai khỏi tam giác hiện tại. Lặp lại cho đến khi đa giác thu được là tam giác.</w:t>
+      </w:r>
+    </w:p>
+    <w:p>
+      <w:pPr>
+        <w:rPr>
+          <w:lang w:val="en-US"/>
+        </w:rPr>
+      </w:pPr>
+      <w:r>
+        <w:rPr>
+          <w:lang w:val="en-US"/>
+        </w:rPr>
+        <w:t>Các bước thực hiện của thuật toán</w:t>
+      </w:r>
+      <w:r>
+        <w:rPr>
+          <w:lang w:val="en-US"/>
+        </w:rPr>
+        <w:t xml:space="preserve"> Ear Clipping</w:t>
+      </w:r>
+    </w:p>
+    <w:tbl>
+      <w:tblPr>
+        <w:tblStyle w:val="TableGrid"/>
+        <w:tblW w:w="0" w:type="auto"/>
+        <w:tblInd w:w="108" w:type="dxa"/>
+        <w:tblLook w:val="04A0" w:firstRow="1" w:lastRow="0" w:firstColumn="1" w:lastColumn="0" w:noHBand="0" w:noVBand="1"/>
+      </w:tblPr>
+      <w:tblGrid>
+        <w:gridCol w:w="9360"/>
+      </w:tblGrid>
+      <w:tr>
+        <w:tc>
+          <w:tcPr>
+            <w:tcW w:w="9360" w:type="dxa"/>
+          </w:tcPr>
+          <w:p>
+            <w:r>
+              <w:rPr>
+                <w:b/>
+              </w:rPr>
+              <w:t>Input</w:t>
+            </w:r>
+            <w:r>
+              <w:t>: Đa giác đơn P gồm n đỉnh p</w:t>
+            </w:r>
+            <w:r>
+              <w:rPr>
+                <w:vertAlign w:val="subscript"/>
+              </w:rPr>
+              <w:t>0</w:t>
+            </w:r>
+            <w:r>
+              <w:t>, p</w:t>
+            </w:r>
+            <w:r>
+              <w:rPr>
+                <w:vertAlign w:val="subscript"/>
+              </w:rPr>
+              <w:t>1</w:t>
+            </w:r>
+            <w:r>
+              <w:t>,..., p</w:t>
+            </w:r>
+            <w:r>
+              <w:rPr>
+                <w:vertAlign w:val="subscript"/>
+              </w:rPr>
+              <w:t>n-1</w:t>
+            </w:r>
+            <w:r>
+              <w:t xml:space="preserve"> lưu trữ trong danh sách L</w:t>
+            </w:r>
+          </w:p>
+          <w:p>
+            <w:r>
+              <w:rPr>
+                <w:b/>
+              </w:rPr>
+              <w:t>Output</w:t>
+            </w:r>
+            <w:r>
+              <w:t>: Tập tam giác được chia từ P</w:t>
+            </w:r>
+          </w:p>
+          <w:p>
+            <w:pPr>
+              <w:pStyle w:val="ListParagraph"/>
+              <w:numPr>
+                <w:ilvl w:val="0"/>
+                <w:numId w:val="12"/>
+              </w:numPr>
+            </w:pPr>
+            <w:r>
+              <w:t>Khởi tạo danh sách T rỗng</w:t>
+            </w:r>
+            <w:r>
+              <w:t xml:space="preserve"> </w:t>
+            </w:r>
+            <w:r>
+              <w:t>(</w:t>
+            </w:r>
+            <w:r>
+              <w:t xml:space="preserve">dùng để </w:t>
+            </w:r>
+            <w:r>
+              <w:t>chứa các tam giác)</w:t>
+            </w:r>
+          </w:p>
+          <w:p>
+            <w:pPr>
+              <w:pStyle w:val="ListParagraph"/>
+              <w:numPr>
+                <w:ilvl w:val="0"/>
+                <w:numId w:val="12"/>
+              </w:numPr>
+            </w:pPr>
+            <w:r>
+              <w:rPr>
+                <w:b/>
+              </w:rPr>
+              <w:t>While</w:t>
+            </w:r>
+            <w:r>
+              <w:t xml:space="preserve"> (L nhiều hơn 3 đỉnh) </w:t>
+            </w:r>
+            <w:r>
+              <w:rPr>
+                <w:b/>
+              </w:rPr>
+              <w:t>do</w:t>
+            </w:r>
+            <w:r>
+              <w:t>:</w:t>
+            </w:r>
+          </w:p>
+          <w:p>
+            <w:pPr>
+              <w:pStyle w:val="ListParagraph"/>
+              <w:numPr>
+                <w:ilvl w:val="1"/>
+                <w:numId w:val="12"/>
+              </w:numPr>
+            </w:pPr>
+            <w:r>
+              <w:t xml:space="preserve">Xác định 3 đỉnh liên tiếp </w:t>
+            </w:r>
+            <w:r>
+              <w:rPr>
+                <w:b/>
+                <w:i/>
+              </w:rPr>
+              <w:t>v</w:t>
+            </w:r>
+            <w:r>
+              <w:rPr>
+                <w:b/>
+                <w:i/>
+                <w:vertAlign w:val="subscript"/>
+              </w:rPr>
+              <w:t>i-1</w:t>
+            </w:r>
+            <w:r>
+              <w:rPr>
+                <w:b/>
+                <w:i/>
+              </w:rPr>
+              <w:t>, v</w:t>
+            </w:r>
+            <w:r>
+              <w:rPr>
+                <w:b/>
+                <w:i/>
+                <w:vertAlign w:val="subscript"/>
+              </w:rPr>
+              <w:t>i</w:t>
+            </w:r>
+            <w:r>
+              <w:rPr>
+                <w:b/>
+                <w:i/>
+              </w:rPr>
+              <w:t>, v</w:t>
+            </w:r>
+            <w:r>
+              <w:rPr>
+                <w:b/>
+                <w:i/>
+                <w:vertAlign w:val="subscript"/>
+              </w:rPr>
+              <w:t>i+1</w:t>
+            </w:r>
+            <w:r>
+              <w:t xml:space="preserve"> tạo một tam giác</w:t>
+            </w:r>
+            <w:r>
+              <w:rPr>
+                <w:lang w:val="en-US"/>
+              </w:rPr>
+              <w:t xml:space="preserve">. </w:t>
+            </w:r>
+            <w:r>
+              <w:t>Thêm tam giác vào danh sách T</w:t>
+            </w:r>
+          </w:p>
+          <w:p>
+            <w:pPr>
+              <w:pStyle w:val="ListParagraph"/>
+              <w:numPr>
+                <w:ilvl w:val="1"/>
+                <w:numId w:val="12"/>
+              </w:numPr>
+              <w:rPr>
+                <w:lang w:val="en-US"/>
+              </w:rPr>
+            </w:pPr>
+            <w:r>
+              <w:t xml:space="preserve">Xóa </w:t>
+            </w:r>
+            <w:r>
+              <w:rPr>
+                <w:b/>
+                <w:i/>
+              </w:rPr>
+              <w:t>v</w:t>
+            </w:r>
+            <w:r>
+              <w:rPr>
+                <w:b/>
+                <w:i/>
+                <w:vertAlign w:val="subscript"/>
+              </w:rPr>
+              <w:t>i</w:t>
+            </w:r>
+            <w:r>
+              <w:rPr>
+                <w:vertAlign w:val="subscript"/>
+              </w:rPr>
+              <w:softHyphen/>
+            </w:r>
+            <w:r>
+              <w:t xml:space="preserve"> khỏi danh sách L</w:t>
+            </w:r>
+          </w:p>
+          <w:p>
+            <w:pPr>
+              <w:pStyle w:val="ListParagraph"/>
+              <w:numPr>
+                <w:ilvl w:val="0"/>
+                <w:numId w:val="12"/>
+              </w:numPr>
+              <w:rPr>
+                <w:lang w:val="en-US"/>
+              </w:rPr>
+            </w:pPr>
+            <w:bookmarkStart w:id="0" w:name="_GoBack"/>
+            <w:bookmarkEnd w:id="0"/>
+            <w:r>
+              <w:t>In kết quả</w:t>
+            </w:r>
+          </w:p>
+        </w:tc>
+      </w:tr>
+    </w:tbl>
+    <w:p>
+      <w:pPr>
+        <w:rPr>
+          <w:lang w:val="en-US"/>
+        </w:rPr>
+      </w:pPr>
+    </w:p>
+    <w:p>
+      <w:pPr>
+        <w:rPr>
+          <w:lang w:val="en-US"/>
+        </w:rPr>
+      </w:pPr>
+      <w:r>
+        <w:rPr>
+          <w:lang w:val="en-US"/>
+        </w:rPr>
+        <w:t xml:space="preserve">Vòng lặp while ở bước 2 thực hiện O(n) lần. Bước 2.1 tìm tai thực hiện trong O(n) thời gian. </w:t>
+      </w:r>
+      <w:r>
+        <w:rPr>
+          <w:b/>
+          <w:lang w:val="en-US"/>
+        </w:rPr>
+        <w:t>Vậy độ phức tạp của thuật toán Ear Clipping là O(n</w:t>
+      </w:r>
+      <w:r>
+        <w:rPr>
+          <w:b/>
+          <w:vertAlign w:val="superscript"/>
+          <w:lang w:val="en-US"/>
+        </w:rPr>
+        <w:t>2</w:t>
+      </w:r>
+      <w:r>
+        <w:rPr>
+          <w:b/>
+          <w:lang w:val="en-US"/>
+        </w:rPr>
+        <w:t>)</w:t>
+      </w:r>
+      <w:r>
+        <w:rPr>
+          <w:lang w:val="en-US"/>
+        </w:rPr>
+        <w:t>.</w:t>
+      </w:r>
+    </w:p>
+    <w:p>
+      <w:pPr>
+        <w:rPr>
+          <w:lang w:val="en-US"/>
+        </w:rPr>
+      </w:pPr>
+      <w:r>
+        <w:rPr>
+          <w:lang w:val="en-US"/>
+        </w:rPr>
+        <w:t>Ví dụ minh họa hoạt động của thuật toán</w:t>
+      </w:r>
+    </w:p>
+    <w:p>
+      <w:pPr>
+        <w:ind w:firstLine="0"/>
+        <w:jc w:val="center"/>
+        <w:rPr>
+          <w:lang w:val="en-US"/>
+        </w:rPr>
+      </w:pPr>
+      <w:r>
+        <w:rPr>
+          <w:noProof/>
+          <w:lang w:val="en-US"/>
+        </w:rPr>
+        <w:drawing>
+          <wp:inline distT="0" distB="0" distL="0" distR="0">
+            <wp:extent cx="5943600" cy="1781175"/>
+            <wp:effectExtent l="0" t="0" r="0" b="9525"/>
+            <wp:docPr id="20" name="Picture 20"/>
+            <wp:cNvGraphicFramePr>
+              <a:graphicFrameLocks xmlns:a="http://schemas.openxmlformats.org/drawingml/2006/main" noChangeAspect="1"/>
+            </wp:cNvGraphicFramePr>
+            <a:graphic xmlns:a="http://schemas.openxmlformats.org/drawingml/2006/main">
+              <a:graphicData uri="http://schemas.openxmlformats.org/drawingml/2006/picture">
+                <pic:pic xmlns:pic="http://schemas.openxmlformats.org/drawingml/2006/picture">
+                  <pic:nvPicPr>
+                    <pic:cNvPr id="0" name="EarClipping_Example_1.png"/>
+                    <pic:cNvPicPr/>
+                  </pic:nvPicPr>
+                  <pic:blipFill>
+                    <a:blip r:embed="rId32">
+                      <a:extLst>
+                        <a:ext uri="{28A0092B-C50C-407E-A947-70E740481C1C}">
+                          <a14:useLocalDpi xmlns:a14="http://schemas.microsoft.com/office/drawing/2010/main" val="0"/>
+                        </a:ext>
+                      </a:extLst>
+                    </a:blip>
+                    <a:stretch>
+                      <a:fillRect/>
+                    </a:stretch>
+                  </pic:blipFill>
+                  <pic:spPr>
+                    <a:xfrm>
+                      <a:off x="0" y="0"/>
+                      <a:ext cx="5943600" cy="1781175"/>
+                    </a:xfrm>
+                    <a:prstGeom prst="rect">
+                      <a:avLst/>
+                    </a:prstGeom>
+                  </pic:spPr>
+                </pic:pic>
+              </a:graphicData>
+            </a:graphic>
+          </wp:inline>
+        </w:drawing>
+      </w:r>
+    </w:p>
+    <w:p>
+      <w:pPr>
+        <w:ind w:firstLine="0"/>
+        <w:jc w:val="center"/>
+        <w:rPr>
+          <w:lang w:val="en-US"/>
+        </w:rPr>
+      </w:pPr>
+    </w:p>
+    <w:p>
+      <w:pPr>
+        <w:ind w:firstLine="0"/>
+        <w:jc w:val="center"/>
+        <w:rPr>
+          <w:lang w:val="en-US"/>
+        </w:rPr>
+      </w:pPr>
+      <w:r>
+        <w:rPr>
+          <w:noProof/>
+          <w:lang w:val="en-US"/>
+        </w:rPr>
+        <w:lastRenderedPageBreak/>
+        <w:drawing>
+          <wp:inline distT="0" distB="0" distL="0" distR="0">
+            <wp:extent cx="4467849" cy="5792009"/>
+            <wp:effectExtent l="0" t="0" r="9525" b="0"/>
+            <wp:docPr id="21" name="Picture 21"/>
+            <wp:cNvGraphicFramePr>
+              <a:graphicFrameLocks xmlns:a="http://schemas.openxmlformats.org/drawingml/2006/main" noChangeAspect="1"/>
+            </wp:cNvGraphicFramePr>
+            <a:graphic xmlns:a="http://schemas.openxmlformats.org/drawingml/2006/main">
+              <a:graphicData uri="http://schemas.openxmlformats.org/drawingml/2006/picture">
+                <pic:pic xmlns:pic="http://schemas.openxmlformats.org/drawingml/2006/picture">
+                  <pic:nvPicPr>
+                    <pic:cNvPr id="0" name="EarClipping_Example_2.png"/>
+                    <pic:cNvPicPr/>
+                  </pic:nvPicPr>
+                  <pic:blipFill>
+                    <a:blip r:embed="rId33">
+                      <a:extLst>
+                        <a:ext uri="{28A0092B-C50C-407E-A947-70E740481C1C}">
+                          <a14:useLocalDpi xmlns:a14="http://schemas.microsoft.com/office/drawing/2010/main" val="0"/>
+                        </a:ext>
+                      </a:extLst>
+                    </a:blip>
+                    <a:stretch>
+                      <a:fillRect/>
+                    </a:stretch>
+                  </pic:blipFill>
+                  <pic:spPr>
+                    <a:xfrm>
+                      <a:off x="0" y="0"/>
+                      <a:ext cx="4467849" cy="5792009"/>
+                    </a:xfrm>
+                    <a:prstGeom prst="rect">
+                      <a:avLst/>
+                    </a:prstGeom>
+                  </pic:spPr>
+                </pic:pic>
+              </a:graphicData>
+            </a:graphic>
+          </wp:inline>
+        </w:drawing>
+      </w:r>
+    </w:p>
+    <w:p>
+      <w:pPr>
+        <w:rPr>
+          <w:lang w:val="en-US"/>
+        </w:rPr>
+      </w:pPr>
+    </w:p>
+    <w:p>
+      <w:pPr>
+        <w:pStyle w:val="Heading1"/>
+        <w:numPr>
+          <w:ilvl w:val="0"/>
+          <w:numId w:val="3"/>
+        </w:numPr>
+        <w:ind w:left="360"/>
+        <w:rPr>
+          <w:lang w:val="en-US"/>
+        </w:rPr>
+      </w:pPr>
+      <w:r>
+        <w:rPr>
+          <w:lang w:val="en-US"/>
+        </w:rPr>
         <w:t>Tài liệu tham khảo</w:t>
       </w:r>
     </w:p>
@@ -3529,7 +4119,7 @@
       <w:r>
         <w:t> </w:t>
       </w:r>
-      <w:hyperlink r:id="rId31" w:history="1">
+      <w:hyperlink r:id="rId34" w:history="1">
         <w:r>
           <w:rPr>
             <w:rStyle w:val="Hyperlink"/>
@@ -3555,7 +4145,7 @@
           <w:lang w:val="en-US"/>
         </w:rPr>
       </w:pPr>
-      <w:hyperlink r:id="rId32" w:history="1">
+      <w:hyperlink r:id="rId35" w:history="1">
         <w:r>
           <w:rPr>
             <w:rStyle w:val="Hyperlink"/>
@@ -3583,13 +4173,40 @@
           <w:lang w:val="en-US"/>
         </w:rPr>
       </w:pPr>
-      <w:hyperlink r:id="rId33" w:history="1">
+      <w:hyperlink r:id="rId36" w:history="1">
         <w:r>
           <w:rPr>
             <w:rStyle w:val="Hyperlink"/>
             <w:lang w:val="en-US"/>
           </w:rPr>
           <w:t>https://www.cs.umd.edu/class/fall2014/cmsc754/lectures.shtml</w:t>
+        </w:r>
+      </w:hyperlink>
+      <w:r>
+        <w:rPr>
+          <w:lang w:val="en-US"/>
+        </w:rPr>
+        <w:t xml:space="preserve"> </w:t>
+      </w:r>
+    </w:p>
+    <w:p>
+      <w:pPr>
+        <w:pStyle w:val="ListParagraph"/>
+        <w:numPr>
+          <w:ilvl w:val="0"/>
+          <w:numId w:val="7"/>
+        </w:numPr>
+        <w:ind w:left="1080"/>
+        <w:rPr>
+          <w:lang w:val="en-US"/>
+        </w:rPr>
+      </w:pPr>
+      <w:hyperlink r:id="rId37" w:history="1">
+        <w:r>
+          <w:rPr>
+            <w:rStyle w:val="Hyperlink"/>
+          </w:rPr>
+          <w:t>www.diva-portal.org/smash/get/diva2:330344/FULLTEXT02</w:t>
         </w:r>
       </w:hyperlink>
       <w:r>
@@ -4151,6 +4768,136 @@
     </w:lvl>
   </w:abstractNum>
   <w:abstractNum w:abstractNumId="5">
+    <w:nsid w:val="38E03AEB"/>
+    <w:multiLevelType w:val="multilevel"/>
+    <w:tmpl w:val="3DD0B012"/>
+    <w:lvl w:ilvl="0">
+      <w:start w:val="1"/>
+      <w:numFmt w:val="decimal"/>
+      <w:lvlText w:val="%1."/>
+      <w:lvlJc w:val="left"/>
+      <w:pPr>
+        <w:ind w:left="1080" w:hanging="360"/>
+      </w:pPr>
+      <w:rPr>
+        <w:rFonts w:hint="default"/>
+        <w:b/>
+      </w:rPr>
+    </w:lvl>
+    <w:lvl w:ilvl="1">
+      <w:start w:val="1"/>
+      <w:numFmt w:val="decimal"/>
+      <w:isLgl/>
+      <w:lvlText w:val="%1.%2."/>
+      <w:lvlJc w:val="left"/>
+      <w:pPr>
+        <w:ind w:left="2160" w:hanging="720"/>
+      </w:pPr>
+      <w:rPr>
+        <w:rFonts w:hint="default"/>
+        <w:b/>
+      </w:rPr>
+    </w:lvl>
+    <w:lvl w:ilvl="2">
+      <w:start w:val="1"/>
+      <w:numFmt w:val="decimal"/>
+      <w:isLgl/>
+      <w:lvlText w:val="%1.%2.%3."/>
+      <w:lvlJc w:val="left"/>
+      <w:pPr>
+        <w:ind w:left="2880" w:hanging="720"/>
+      </w:pPr>
+      <w:rPr>
+        <w:rFonts w:hint="default"/>
+        <w:b/>
+      </w:rPr>
+    </w:lvl>
+    <w:lvl w:ilvl="3">
+      <w:start w:val="1"/>
+      <w:numFmt w:val="decimal"/>
+      <w:isLgl/>
+      <w:lvlText w:val="%1.%2.%3.%4."/>
+      <w:lvlJc w:val="left"/>
+      <w:pPr>
+        <w:ind w:left="3960" w:hanging="1080"/>
+      </w:pPr>
+      <w:rPr>
+        <w:rFonts w:hint="default"/>
+        <w:b/>
+      </w:rPr>
+    </w:lvl>
+    <w:lvl w:ilvl="4">
+      <w:start w:val="1"/>
+      <w:numFmt w:val="decimal"/>
+      <w:isLgl/>
+      <w:lvlText w:val="%1.%2.%3.%4.%5."/>
+      <w:lvlJc w:val="left"/>
+      <w:pPr>
+        <w:ind w:left="4680" w:hanging="1080"/>
+      </w:pPr>
+      <w:rPr>
+        <w:rFonts w:hint="default"/>
+        <w:b/>
+      </w:rPr>
+    </w:lvl>
+    <w:lvl w:ilvl="5">
+      <w:start w:val="1"/>
+      <w:numFmt w:val="decimal"/>
+      <w:isLgl/>
+      <w:lvlText w:val="%1.%2.%3.%4.%5.%6."/>
+      <w:lvlJc w:val="left"/>
+      <w:pPr>
+        <w:ind w:left="5760" w:hanging="1440"/>
+      </w:pPr>
+      <w:rPr>
+        <w:rFonts w:hint="default"/>
+        <w:b/>
+      </w:rPr>
+    </w:lvl>
+    <w:lvl w:ilvl="6">
+      <w:start w:val="1"/>
+      <w:numFmt w:val="decimal"/>
+      <w:isLgl/>
+      <w:lvlText w:val="%1.%2.%3.%4.%5.%6.%7."/>
+      <w:lvlJc w:val="left"/>
+      <w:pPr>
+        <w:ind w:left="6480" w:hanging="1440"/>
+      </w:pPr>
+      <w:rPr>
+        <w:rFonts w:hint="default"/>
+        <w:b/>
+      </w:rPr>
+    </w:lvl>
+    <w:lvl w:ilvl="7">
+      <w:start w:val="1"/>
+      <w:numFmt w:val="decimal"/>
+      <w:isLgl/>
+      <w:lvlText w:val="%1.%2.%3.%4.%5.%6.%7.%8."/>
+      <w:lvlJc w:val="left"/>
+      <w:pPr>
+        <w:ind w:left="7560" w:hanging="1800"/>
+      </w:pPr>
+      <w:rPr>
+        <w:rFonts w:hint="default"/>
+        <w:b/>
+      </w:rPr>
+    </w:lvl>
+    <w:lvl w:ilvl="8">
+      <w:start w:val="1"/>
+      <w:numFmt w:val="decimal"/>
+      <w:isLgl/>
+      <w:lvlText w:val="%1.%2.%3.%4.%5.%6.%7.%8.%9."/>
+      <w:lvlJc w:val="left"/>
+      <w:pPr>
+        <w:ind w:left="8280" w:hanging="1800"/>
+      </w:pPr>
+      <w:rPr>
+        <w:rFonts w:hint="default"/>
+        <w:b/>
+      </w:rPr>
+    </w:lvl>
+  </w:abstractNum>
+  <w:abstractNum w:abstractNumId="6">
     <w:nsid w:val="441759D2"/>
     <w:multiLevelType w:val="hybridMultilevel"/>
     <w:tmpl w:val="3AFADBC0"/>
@@ -4263,7 +5010,7 @@
       </w:rPr>
     </w:lvl>
   </w:abstractNum>
-  <w:abstractNum w:abstractNumId="6">
+  <w:abstractNum w:abstractNumId="7">
     <w:nsid w:val="4CC038F9"/>
     <w:multiLevelType w:val="hybridMultilevel"/>
     <w:tmpl w:val="CD70F066"/>
@@ -4349,7 +5096,7 @@
       </w:pPr>
     </w:lvl>
   </w:abstractNum>
-  <w:abstractNum w:abstractNumId="7">
+  <w:abstractNum w:abstractNumId="8">
     <w:nsid w:val="5C102D6B"/>
     <w:multiLevelType w:val="hybridMultilevel"/>
     <w:tmpl w:val="EA7C3DBE"/>
@@ -4438,7 +5185,7 @@
       </w:pPr>
     </w:lvl>
   </w:abstractNum>
-  <w:abstractNum w:abstractNumId="8">
+  <w:abstractNum w:abstractNumId="9">
     <w:nsid w:val="60EF0242"/>
     <w:multiLevelType w:val="hybridMultilevel"/>
     <w:tmpl w:val="A3D466C4"/>
@@ -4551,7 +5298,7 @@
       </w:rPr>
     </w:lvl>
   </w:abstractNum>
-  <w:abstractNum w:abstractNumId="9">
+  <w:abstractNum w:abstractNumId="10">
     <w:nsid w:val="7EA84142"/>
     <w:multiLevelType w:val="multilevel"/>
     <w:tmpl w:val="BE8809B6"/>
@@ -4672,7 +5419,7 @@
       </w:rPr>
     </w:lvl>
   </w:abstractNum>
-  <w:abstractNum w:abstractNumId="10">
+  <w:abstractNum w:abstractNumId="11">
     <w:nsid w:val="7F6D500D"/>
     <w:multiLevelType w:val="hybridMultilevel"/>
     <w:tmpl w:val="966AC6D6"/>
@@ -4786,19 +5533,19 @@
     </w:lvl>
   </w:abstractNum>
   <w:num w:numId="1">
-    <w:abstractNumId w:val="6"/>
+    <w:abstractNumId w:val="7"/>
   </w:num>
   <w:num w:numId="2">
-    <w:abstractNumId w:val="9"/>
+    <w:abstractNumId w:val="10"/>
   </w:num>
   <w:num w:numId="3">
-    <w:abstractNumId w:val="7"/>
+    <w:abstractNumId w:val="8"/>
   </w:num>
   <w:num w:numId="4">
-    <w:abstractNumId w:val="10"/>
+    <w:abstractNumId w:val="11"/>
   </w:num>
   <w:num w:numId="5">
-    <w:abstractNumId w:val="5"/>
+    <w:abstractNumId w:val="6"/>
   </w:num>
   <w:num w:numId="6">
     <w:abstractNumId w:val="3"/>
@@ -4810,13 +5557,16 @@
     <w:abstractNumId w:val="4"/>
   </w:num>
   <w:num w:numId="9">
-    <w:abstractNumId w:val="8"/>
+    <w:abstractNumId w:val="9"/>
   </w:num>
   <w:num w:numId="10">
     <w:abstractNumId w:val="2"/>
   </w:num>
   <w:num w:numId="11">
     <w:abstractNumId w:val="1"/>
+  </w:num>
+  <w:num w:numId="12">
+    <w:abstractNumId w:val="5"/>
   </w:num>
 </w:numbering>
 </file>
@@ -5065,7 +5815,6 @@
   <w:style w:type="character" w:default="1" w:styleId="DefaultParagraphFont">
     <w:name w:val="Default Paragraph Font"/>
     <w:uiPriority w:val="1"/>
-    <w:semiHidden/>
     <w:unhideWhenUsed/>
   </w:style>
   <w:style w:type="table" w:default="1" w:styleId="TableNormal">
@@ -5190,6 +5939,32 @@
       <w:color w:val="0000FF" w:themeColor="hyperlink"/>
       <w:u w:val="single"/>
     </w:rPr>
+  </w:style>
+  <w:style w:type="table" w:styleId="TableGrid">
+    <w:name w:val="Table Grid"/>
+    <w:basedOn w:val="TableNormal"/>
+    <w:uiPriority w:val="59"/>
+    <w:rsid w:val="005D157B"/>
+    <w:pPr>
+      <w:spacing w:after="0" w:line="240" w:lineRule="auto"/>
+    </w:pPr>
+    <w:tblPr>
+      <w:tblInd w:w="0" w:type="dxa"/>
+      <w:tblBorders>
+        <w:top w:val="single" w:sz="4" w:space="0" w:color="auto"/>
+        <w:left w:val="single" w:sz="4" w:space="0" w:color="auto"/>
+        <w:bottom w:val="single" w:sz="4" w:space="0" w:color="auto"/>
+        <w:right w:val="single" w:sz="4" w:space="0" w:color="auto"/>
+        <w:insideH w:val="single" w:sz="4" w:space="0" w:color="auto"/>
+        <w:insideV w:val="single" w:sz="4" w:space="0" w:color="auto"/>
+      </w:tblBorders>
+      <w:tblCellMar>
+        <w:top w:w="0" w:type="dxa"/>
+        <w:left w:w="108" w:type="dxa"/>
+        <w:bottom w:w="0" w:type="dxa"/>
+        <w:right w:w="108" w:type="dxa"/>
+      </w:tblCellMar>
+    </w:tblPr>
   </w:style>
 </w:styles>
 </file>
@@ -5438,7 +6213,6 @@
   <w:style w:type="character" w:default="1" w:styleId="DefaultParagraphFont">
     <w:name w:val="Default Paragraph Font"/>
     <w:uiPriority w:val="1"/>
-    <w:semiHidden/>
     <w:unhideWhenUsed/>
   </w:style>
   <w:style w:type="table" w:default="1" w:styleId="TableNormal">
@@ -5563,6 +6337,32 @@
       <w:color w:val="0000FF" w:themeColor="hyperlink"/>
       <w:u w:val="single"/>
     </w:rPr>
+  </w:style>
+  <w:style w:type="table" w:styleId="TableGrid">
+    <w:name w:val="Table Grid"/>
+    <w:basedOn w:val="TableNormal"/>
+    <w:uiPriority w:val="59"/>
+    <w:rsid w:val="005D157B"/>
+    <w:pPr>
+      <w:spacing w:after="0" w:line="240" w:lineRule="auto"/>
+    </w:pPr>
+    <w:tblPr>
+      <w:tblInd w:w="0" w:type="dxa"/>
+      <w:tblBorders>
+        <w:top w:val="single" w:sz="4" w:space="0" w:color="auto"/>
+        <w:left w:val="single" w:sz="4" w:space="0" w:color="auto"/>
+        <w:bottom w:val="single" w:sz="4" w:space="0" w:color="auto"/>
+        <w:right w:val="single" w:sz="4" w:space="0" w:color="auto"/>
+        <w:insideH w:val="single" w:sz="4" w:space="0" w:color="auto"/>
+        <w:insideV w:val="single" w:sz="4" w:space="0" w:color="auto"/>
+      </w:tblBorders>
+      <w:tblCellMar>
+        <w:top w:w="0" w:type="dxa"/>
+        <w:left w:w="108" w:type="dxa"/>
+        <w:bottom w:w="0" w:type="dxa"/>
+        <w:right w:w="108" w:type="dxa"/>
+      </w:tblCellMar>
+    </w:tblPr>
   </w:style>
 </w:styles>
 </file>

</xml_diff>